<commit_message>
Created PDF version of Tic Tac Toe
</commit_message>
<xml_diff>
--- a/TicTacToe/Scratch - TicTacToe.docx
+++ b/TicTacToe/Scratch - TicTacToe.docx
@@ -1,6 +1,6 @@
 
 <file path=word/document.xml><?xml version="1.0" encoding="utf-8"?>
-<w:document xmlns:wpc="http://schemas.microsoft.com/office/word/2010/wordprocessingCanvas" xmlns:mo="http://schemas.microsoft.com/office/mac/office/2008/main" xmlns:mc="http://schemas.openxmlformats.org/markup-compatibility/2006" xmlns:mv="urn:schemas-microsoft-com:mac:vml" xmlns:o="urn:schemas-microsoft-com:office:office" xmlns:r="http://schemas.openxmlformats.org/officeDocument/2006/relationships" xmlns:m="http://schemas.openxmlformats.org/officeDocument/2006/math" xmlns:v="urn:schemas-microsoft-com:vml" xmlns:wp14="http://schemas.microsoft.com/office/word/2010/wordprocessingDrawing" xmlns:wp="http://schemas.openxmlformats.org/drawingml/2006/wordprocessingDrawing" xmlns:w10="urn:schemas-microsoft-com:office:word" xmlns:w="http://schemas.openxmlformats.org/wordprocessingml/2006/main" xmlns:w14="http://schemas.microsoft.com/office/word/2010/wordml" xmlns:w15="http://schemas.microsoft.com/office/word/2012/wordml" xmlns:wpg="http://schemas.microsoft.com/office/word/2010/wordprocessingGroup" xmlns:wpi="http://schemas.microsoft.com/office/word/2010/wordprocessingInk" xmlns:wne="http://schemas.microsoft.com/office/word/2006/wordml" xmlns:wps="http://schemas.microsoft.com/office/word/2010/wordprocessingShape" mc:Ignorable="w14 w15 wp14">
+<w:document xmlns:wpc="http://schemas.microsoft.com/office/word/2010/wordprocessingCanvas" xmlns:mc="http://schemas.openxmlformats.org/markup-compatibility/2006" xmlns:o="urn:schemas-microsoft-com:office:office" xmlns:r="http://schemas.openxmlformats.org/officeDocument/2006/relationships" xmlns:m="http://schemas.openxmlformats.org/officeDocument/2006/math" xmlns:v="urn:schemas-microsoft-com:vml" xmlns:wp14="http://schemas.microsoft.com/office/word/2010/wordprocessingDrawing" xmlns:wp="http://schemas.openxmlformats.org/drawingml/2006/wordprocessingDrawing" xmlns:w10="urn:schemas-microsoft-com:office:word" xmlns:w="http://schemas.openxmlformats.org/wordprocessingml/2006/main" xmlns:w14="http://schemas.microsoft.com/office/word/2010/wordml" xmlns:w15="http://schemas.microsoft.com/office/word/2012/wordml" xmlns:wpg="http://schemas.microsoft.com/office/word/2010/wordprocessingGroup" xmlns:wpi="http://schemas.microsoft.com/office/word/2010/wordprocessingInk" xmlns:wne="http://schemas.microsoft.com/office/word/2006/wordml" xmlns:wps="http://schemas.microsoft.com/office/word/2010/wordprocessingShape" mc:Ignorable="w14 w15 wp14">
   <w:body>
     <w:p>
       <w:pPr>
@@ -8,24 +8,16 @@
         <w:ind w:left="-288"/>
       </w:pPr>
       <w:r>
-        <w:t xml:space="preserve">This project explores how to create the popular game of </w:t>
-      </w:r>
-      <w:r>
-        <w:t xml:space="preserve">Tic </w:t>
-      </w:r>
-      <w:proofErr w:type="spellStart"/>
-      <w:r>
-        <w:t>Tac</w:t>
-      </w:r>
-      <w:proofErr w:type="spellEnd"/>
-      <w:r>
-        <w:t xml:space="preserve"> Toe otherwise known as </w:t>
-      </w:r>
-      <w:proofErr w:type="spellStart"/>
-      <w:r>
-        <w:t>Noughts</w:t>
-      </w:r>
-      <w:proofErr w:type="spellEnd"/>
+        <w:t>Th</w:t>
+      </w:r>
+      <w:bookmarkStart w:id="0" w:name="_GoBack"/>
+      <w:bookmarkEnd w:id="0"/>
+      <w:r>
+        <w:t xml:space="preserve">is project explores how to create the popular game of </w:t>
+      </w:r>
+      <w:r>
+        <w:t>Tic Tac Toe otherwise known as Noughts</w:t>
+      </w:r>
       <w:r>
         <w:t xml:space="preserve"> a</w:t>
       </w:r>
@@ -37,6 +29,9 @@
       </w:r>
       <w:r>
         <w:t>o construct the game and learn some new coding skills along the way!</w:t>
+      </w:r>
+      <w:r>
+        <w:t xml:space="preserve"> Ready for a challenge?</w:t>
       </w:r>
     </w:p>
     <w:p>
@@ -44,8 +39,18 @@
         <w:pStyle w:val="SushiNormal"/>
         <w:ind w:left="-288"/>
       </w:pPr>
-      <w:r>
-        <w:t>Start with a two player game, where each player takes a turn to put an X or a O into a box and if you get a line of X’s or O’s you win!</w:t>
+      <w:proofErr w:type="spellStart"/>
+      <w:proofErr w:type="gramStart"/>
+      <w:r>
+        <w:t>Lets</w:t>
+      </w:r>
+      <w:proofErr w:type="spellEnd"/>
+      <w:proofErr w:type="gramEnd"/>
+      <w:r>
+        <w:t xml:space="preserve"> s</w:t>
+      </w:r>
+      <w:r>
+        <w:t>tart with a two player game, where each player takes a turn to put an X or a O into a box and if you get a line of X’s or O’s you win!</w:t>
       </w:r>
     </w:p>
     <w:p>
@@ -54,8 +59,8 @@
           <w:noProof/>
         </w:rPr>
         <w:drawing>
-          <wp:inline distT="0" distB="0" distL="0" distR="0" wp14:anchorId="136AE303" wp14:editId="695A5B6C">
-            <wp:extent cx="2223135" cy="1485223"/>
+          <wp:inline distT="0" distB="0" distL="0" distR="0" wp14:anchorId="136AE303" wp14:editId="16110C9C">
+            <wp:extent cx="3165134" cy="2114550"/>
             <wp:effectExtent l="0" t="0" r="0" b="0"/>
             <wp:docPr id="1" name="Picture 1"/>
             <wp:cNvGraphicFramePr>
@@ -77,7 +82,7 @@
                   <pic:spPr>
                     <a:xfrm>
                       <a:off x="0" y="0"/>
-                      <a:ext cx="2244081" cy="1499217"/>
+                      <a:ext cx="3201240" cy="2138672"/>
                     </a:xfrm>
                     <a:prstGeom prst="rect">
                       <a:avLst/>
@@ -95,6 +100,12 @@
         <w:pStyle w:val="SushiNormal"/>
         <w:ind w:left="-288"/>
       </w:pPr>
+    </w:p>
+    <w:p>
+      <w:pPr>
+        <w:pStyle w:val="SushiNormal"/>
+        <w:ind w:left="-288"/>
+      </w:pPr>
       <w:r>
         <w:t>Some key things</w:t>
       </w:r>
@@ -123,13 +134,8 @@
         </w:numPr>
       </w:pPr>
       <w:r>
-        <w:t xml:space="preserve">How about some Sprites for the O and X to </w:t>
-      </w:r>
-      <w:proofErr w:type="gramStart"/>
-      <w:r>
-        <w:t>appear</w:t>
-      </w:r>
-      <w:proofErr w:type="gramEnd"/>
+        <w:t>How about some Sprites for the O and X to appear</w:t>
+      </w:r>
     </w:p>
     <w:p>
       <w:pPr>
@@ -152,15 +158,7 @@
         </w:numPr>
       </w:pPr>
       <w:r>
-        <w:t xml:space="preserve">How do you know whose go it </w:t>
-      </w:r>
-      <w:proofErr w:type="gramStart"/>
-      <w:r>
-        <w:t>is</w:t>
-      </w:r>
-      <w:proofErr w:type="gramEnd"/>
-      <w:r>
-        <w:t xml:space="preserve"> </w:t>
+        <w:t xml:space="preserve">How do you know whose go it is </w:t>
       </w:r>
     </w:p>
     <w:p>
@@ -172,13 +170,8 @@
         </w:numPr>
       </w:pPr>
       <w:r>
-        <w:t xml:space="preserve">How do you know if a player has a winning </w:t>
-      </w:r>
-      <w:proofErr w:type="gramStart"/>
-      <w:r>
-        <w:t>line</w:t>
-      </w:r>
-      <w:proofErr w:type="gramEnd"/>
+        <w:t>How do you know if a player has a winning line</w:t>
+      </w:r>
     </w:p>
     <w:p>
       <w:pPr>
@@ -231,55 +224,50 @@
         <w:ind w:left="-288"/>
       </w:pPr>
       <w:r>
-        <w:t>Then improve it:</w:t>
-      </w:r>
-    </w:p>
-    <w:p>
-      <w:pPr>
-        <w:pStyle w:val="SushiNormal"/>
-        <w:numPr>
-          <w:ilvl w:val="0"/>
-          <w:numId w:val="6"/>
-        </w:numPr>
-      </w:pPr>
-      <w:r>
-        <w:t>Draw a line over the winning squares!</w:t>
-      </w:r>
-    </w:p>
-    <w:p>
-      <w:pPr>
-        <w:pStyle w:val="SushiNormal"/>
-        <w:numPr>
-          <w:ilvl w:val="0"/>
-          <w:numId w:val="6"/>
-        </w:numPr>
-      </w:pPr>
-      <w:r>
-        <w:t xml:space="preserve">Scoreboard – keep tabs on who is winning </w:t>
-      </w:r>
-    </w:p>
-    <w:p>
-      <w:pPr>
-        <w:pStyle w:val="SushiNormal"/>
-        <w:numPr>
-          <w:ilvl w:val="0"/>
-          <w:numId w:val="6"/>
-        </w:numPr>
-      </w:pPr>
-      <w:r>
-        <w:t xml:space="preserve">Make a sound </w:t>
-      </w:r>
-    </w:p>
-    <w:p>
-      <w:pPr>
-        <w:pStyle w:val="SushiNormal"/>
-        <w:numPr>
-          <w:ilvl w:val="0"/>
-          <w:numId w:val="6"/>
-        </w:numPr>
-      </w:pPr>
-      <w:r>
-        <w:t xml:space="preserve">And if that’s all too easy – Make the second player 2 the computer! </w:t>
+        <w:t>Don’t forget to load the project back to the Scratch site and show the class</w:t>
+      </w:r>
+      <w:r>
+        <w:t>!</w:t>
+      </w:r>
+    </w:p>
+    <w:p>
+      <w:pPr>
+        <w:spacing w:after="160"/>
+        <w:ind w:left="0"/>
+        <w:rPr>
+          <w:rFonts w:asciiTheme="majorHAnsi" w:eastAsiaTheme="majorEastAsia" w:hAnsiTheme="majorHAnsi" w:cstheme="majorBidi"/>
+          <w:sz w:val="40"/>
+          <w:szCs w:val="40"/>
+        </w:rPr>
+      </w:pPr>
+      <w:r>
+        <w:rPr>
+          <w:sz w:val="40"/>
+          <w:szCs w:val="40"/>
+        </w:rPr>
+        <w:br w:type="page"/>
+      </w:r>
+    </w:p>
+    <w:p>
+      <w:pPr>
+        <w:pStyle w:val="Heading1"/>
+        <w:rPr>
+          <w:rStyle w:val="SushiSectionNumber"/>
+          <w:rFonts w:asciiTheme="majorHAnsi" w:eastAsiaTheme="majorEastAsia" w:hAnsiTheme="majorHAnsi" w:cstheme="majorBidi"/>
+          <w:color w:val="000000" w:themeColor="text1"/>
+          <w:sz w:val="40"/>
+          <w:szCs w:val="40"/>
+          <w:shd w:val="clear" w:color="auto" w:fill="auto"/>
+        </w:rPr>
+      </w:pPr>
+      <w:r>
+        <w:rPr>
+          <w:color w:val="000000" w:themeColor="text1"/>
+          <w:sz w:val="40"/>
+          <w:szCs w:val="40"/>
+        </w:rPr>
+        <w:lastRenderedPageBreak/>
+        <w:t>The Basics</w:t>
       </w:r>
     </w:p>
     <w:p>
@@ -288,75 +276,32 @@
         <w:ind w:left="-288"/>
       </w:pPr>
       <w:r>
-        <w:t>Don’t forget to load the project back to the Scratch site and show the class</w:t>
-      </w:r>
-    </w:p>
-    <w:p>
-      <w:pPr>
-        <w:pStyle w:val="Heading1"/>
-        <w:rPr>
-          <w:rStyle w:val="SushiSectionNumber"/>
-          <w:rFonts w:asciiTheme="majorHAnsi" w:eastAsiaTheme="majorEastAsia" w:hAnsiTheme="majorHAnsi" w:cstheme="majorBidi"/>
-          <w:color w:val="000000" w:themeColor="text1"/>
-          <w:sz w:val="40"/>
-          <w:szCs w:val="40"/>
-          <w:shd w:val="clear" w:color="auto" w:fill="auto"/>
-        </w:rPr>
-      </w:pPr>
-      <w:r>
-        <w:rPr>
-          <w:color w:val="000000" w:themeColor="text1"/>
-          <w:sz w:val="40"/>
-          <w:szCs w:val="40"/>
-        </w:rPr>
-        <w:lastRenderedPageBreak/>
-        <w:t>The Basics</w:t>
+        <w:rPr>
+          <w:rStyle w:val="SushiSectionNumber"/>
+        </w:rPr>
+        <w:t>1</w:t>
+      </w:r>
+      <w:r>
+        <w:t xml:space="preserve"> The Board: You can draw this any way you want, but the key here is to have a space where a playe</w:t>
+      </w:r>
+      <w:r>
+        <w:t xml:space="preserve">r can make their move. When the player makes </w:t>
       </w:r>
     </w:p>
     <w:p>
       <w:pPr>
         <w:pStyle w:val="SushiNormal"/>
         <w:ind w:left="-288"/>
-        <w:rPr>
-          <w:rStyle w:val="SushiSectionNumber"/>
-          <w:rFonts w:ascii="Arial" w:eastAsia="Arial" w:hAnsi="Arial" w:cs="Arial"/>
-          <w:color w:val="58595B"/>
-          <w:sz w:val="24"/>
-          <w:shd w:val="clear" w:color="auto" w:fill="auto"/>
-        </w:rPr>
-      </w:pPr>
-    </w:p>
-    <w:p>
-      <w:pPr>
-        <w:pStyle w:val="SushiNormal"/>
-        <w:ind w:left="-288"/>
-      </w:pPr>
-      <w:r>
-        <w:rPr>
-          <w:rStyle w:val="SushiSectionNumber"/>
-        </w:rPr>
-        <w:t>1</w:t>
-      </w:r>
-      <w:r>
-        <w:t xml:space="preserve"> The Board: You can draw this any way you want, but the key here is to have a space where a playe</w:t>
-      </w:r>
-      <w:r>
-        <w:t xml:space="preserve">r can make their move. When the player makes </w:t>
-      </w:r>
-    </w:p>
-    <w:p>
-      <w:pPr>
-        <w:pStyle w:val="SushiNormal"/>
-        <w:ind w:left="-288"/>
-      </w:pPr>
-      <w:r>
-        <w:rPr>
-          <w:rStyle w:val="SushiSectionNumber"/>
+      </w:pPr>
+      <w:r>
+        <w:rPr>
+          <w:rStyle w:val="SushiSectionNumber"/>
+          <w:noProof/>
         </w:rPr>
         <w:drawing>
-          <wp:inline distT="0" distB="0" distL="0" distR="0" wp14:anchorId="0304EDA2" wp14:editId="01BC9667">
-            <wp:extent cx="4001135" cy="3694199"/>
-            <wp:effectExtent l="0" t="0" r="12065" b="0"/>
+          <wp:inline distT="0" distB="0" distL="0" distR="0" wp14:anchorId="0304EDA2" wp14:editId="01DA4A2A">
+            <wp:extent cx="3457575" cy="3192337"/>
+            <wp:effectExtent l="0" t="0" r="0" b="8255"/>
             <wp:docPr id="10" name="Picture 10"/>
             <wp:cNvGraphicFramePr>
               <a:graphicFrameLocks xmlns:a="http://schemas.openxmlformats.org/drawingml/2006/main" noChangeAspect="1"/>
@@ -377,7 +322,7 @@
                   <pic:spPr>
                     <a:xfrm>
                       <a:off x="0" y="0"/>
-                      <a:ext cx="4008833" cy="3701307"/>
+                      <a:ext cx="3468653" cy="3202566"/>
                     </a:xfrm>
                     <a:prstGeom prst="rect">
                       <a:avLst/>
@@ -407,8 +352,14 @@
       <w:pPr>
         <w:pStyle w:val="SushiNormal"/>
         <w:ind w:left="-288"/>
-      </w:pPr>
-      <w:proofErr w:type="gramStart"/>
+        <w:rPr>
+          <w:rStyle w:val="SushiSectionNumber"/>
+          <w:rFonts w:ascii="Arial" w:eastAsia="Arial" w:hAnsi="Arial" w:cs="Arial"/>
+          <w:color w:val="000000" w:themeColor="text1"/>
+          <w:sz w:val="24"/>
+          <w:shd w:val="clear" w:color="auto" w:fill="auto"/>
+        </w:rPr>
+      </w:pPr>
       <w:r>
         <w:rPr>
           <w:rStyle w:val="SushiSectionNumber"/>
@@ -419,11 +370,7 @@
         <w:t xml:space="preserve"> </w:t>
       </w:r>
       <w:r>
-        <w:t xml:space="preserve"> Making</w:t>
-      </w:r>
-      <w:proofErr w:type="gramEnd"/>
-      <w:r>
-        <w:t xml:space="preserve"> choices should be easy enough to figure out. A player clicks on a space. How do we know the player clicked a space? One way is to use </w:t>
+        <w:t xml:space="preserve">Making choices should be easy enough to figure out. A player clicks on a space. How do we know the player clicked a space? One way is to use </w:t>
       </w:r>
       <w:r>
         <w:t>sprites….</w:t>
@@ -441,32 +388,19 @@
           <w:shd w:val="clear" w:color="auto" w:fill="auto"/>
         </w:rPr>
       </w:pPr>
-    </w:p>
-    <w:p>
-      <w:pPr>
-        <w:pStyle w:val="SushiNormal"/>
-        <w:ind w:left="-288"/>
-        <w:rPr>
-          <w:rStyle w:val="SushiSectionNumber"/>
-          <w:rFonts w:ascii="Arial" w:eastAsia="Arial" w:hAnsi="Arial" w:cs="Arial"/>
-          <w:color w:val="000000" w:themeColor="text1"/>
-          <w:sz w:val="24"/>
-          <w:shd w:val="clear" w:color="auto" w:fill="auto"/>
-        </w:rPr>
-      </w:pPr>
-      <w:r>
-        <w:rPr>
-          <w:rStyle w:val="SushiSectionNumber"/>
-          <w:rFonts w:ascii="Arial" w:eastAsia="Arial" w:hAnsi="Arial" w:cs="Arial"/>
-          <w:color w:val="000000" w:themeColor="text1"/>
-          <w:sz w:val="24"/>
-          <w:shd w:val="clear" w:color="auto" w:fill="auto"/>
-        </w:rPr>
-        <w:lastRenderedPageBreak/>
+      <w:r>
+        <w:rPr>
+          <w:rStyle w:val="SushiSectionNumber"/>
+          <w:rFonts w:ascii="Arial" w:eastAsia="Arial" w:hAnsi="Arial" w:cs="Arial"/>
+          <w:noProof/>
+          <w:color w:val="000000" w:themeColor="text1"/>
+          <w:sz w:val="24"/>
+          <w:shd w:val="clear" w:color="auto" w:fill="auto"/>
+        </w:rPr>
         <w:drawing>
-          <wp:inline distT="0" distB="0" distL="0" distR="0" wp14:anchorId="36B6EB22" wp14:editId="22674C9F">
-            <wp:extent cx="4889500" cy="2451100"/>
-            <wp:effectExtent l="0" t="0" r="12700" b="12700"/>
+          <wp:inline distT="0" distB="0" distL="0" distR="0" wp14:anchorId="36B6EB22" wp14:editId="515B2BAB">
+            <wp:extent cx="4514850" cy="2263288"/>
+            <wp:effectExtent l="0" t="0" r="0" b="3810"/>
             <wp:docPr id="25" name="Picture 25"/>
             <wp:cNvGraphicFramePr>
               <a:graphicFrameLocks xmlns:a="http://schemas.openxmlformats.org/drawingml/2006/main" noChangeAspect="1"/>
@@ -487,7 +421,7 @@
                   <pic:spPr>
                     <a:xfrm>
                       <a:off x="0" y="0"/>
-                      <a:ext cx="4889500" cy="2451100"/>
+                      <a:ext cx="4516963" cy="2264347"/>
                     </a:xfrm>
                     <a:prstGeom prst="rect">
                       <a:avLst/>
@@ -526,13 +460,7 @@
         </w:rPr>
       </w:pPr>
       <w:r>
-        <w:rPr>
-          <w:rStyle w:val="SushiSectionNumber"/>
-          <w:rFonts w:ascii="Arial" w:eastAsia="Arial" w:hAnsi="Arial" w:cs="Arial"/>
-          <w:color w:val="000000" w:themeColor="text1"/>
-          <w:sz w:val="24"/>
-          <w:shd w:val="clear" w:color="auto" w:fill="auto"/>
-        </w:rPr>
+        <w:lastRenderedPageBreak/>
         <w:drawing>
           <wp:anchor distT="0" distB="0" distL="114300" distR="114300" simplePos="0" relativeHeight="251658240" behindDoc="0" locked="0" layoutInCell="1" allowOverlap="1" wp14:anchorId="243A7DD7" wp14:editId="1051FEC1">
             <wp:simplePos x="0" y="0"/>
@@ -590,91 +518,53 @@
         </w:drawing>
       </w:r>
       <w:r>
-        <w:rPr>
-          <w:rStyle w:val="SushiSectionNumber"/>
-          <w:rFonts w:ascii="Arial" w:eastAsia="Arial" w:hAnsi="Arial" w:cs="Arial"/>
-          <w:color w:val="000000" w:themeColor="text1"/>
-          <w:sz w:val="24"/>
-          <w:shd w:val="clear" w:color="auto" w:fill="auto"/>
-        </w:rPr>
         <w:t xml:space="preserve">And </w:t>
       </w:r>
       <w:r>
-        <w:rPr>
-          <w:rStyle w:val="SushiSectionNumber"/>
-          <w:rFonts w:ascii="Arial" w:eastAsia="Arial" w:hAnsi="Arial" w:cs="Arial"/>
-          <w:color w:val="000000" w:themeColor="text1"/>
-          <w:sz w:val="24"/>
-          <w:shd w:val="clear" w:color="auto" w:fill="auto"/>
-        </w:rPr>
         <w:t>using c</w:t>
       </w:r>
       <w:r>
-        <w:rPr>
-          <w:rStyle w:val="SushiSectionNumber"/>
-          <w:rFonts w:ascii="Arial" w:eastAsia="Arial" w:hAnsi="Arial" w:cs="Arial"/>
-          <w:color w:val="000000" w:themeColor="text1"/>
-          <w:sz w:val="24"/>
-          <w:shd w:val="clear" w:color="auto" w:fill="auto"/>
-        </w:rPr>
         <w:t>ostume</w:t>
       </w:r>
       <w:r>
-        <w:rPr>
-          <w:rStyle w:val="SushiSectionNumber"/>
-          <w:rFonts w:ascii="Arial" w:eastAsia="Arial" w:hAnsi="Arial" w:cs="Arial"/>
-          <w:color w:val="000000" w:themeColor="text1"/>
-          <w:sz w:val="24"/>
-          <w:shd w:val="clear" w:color="auto" w:fill="auto"/>
-        </w:rPr>
         <w:t>s and</w:t>
       </w:r>
       <w:r>
-        <w:rPr>
-          <w:rStyle w:val="SushiSectionNumber"/>
-          <w:rFonts w:ascii="Arial" w:eastAsia="Arial" w:hAnsi="Arial" w:cs="Arial"/>
-          <w:color w:val="000000" w:themeColor="text1"/>
-          <w:sz w:val="24"/>
-          <w:shd w:val="clear" w:color="auto" w:fill="auto"/>
-        </w:rPr>
         <w:t xml:space="preserve"> with </w:t>
       </w:r>
       <w:r>
-        <w:rPr>
-          <w:rStyle w:val="SushiSectionNumber"/>
-          <w:rFonts w:ascii="Arial" w:eastAsia="Arial" w:hAnsi="Arial" w:cs="Arial"/>
-          <w:color w:val="000000" w:themeColor="text1"/>
-          <w:sz w:val="24"/>
-          <w:shd w:val="clear" w:color="auto" w:fill="auto"/>
-        </w:rPr>
         <w:t>some code to check if the sprite has been clicke</w:t>
       </w:r>
       <w:r>
-        <w:rPr>
-          <w:rStyle w:val="SushiSectionNumber"/>
-          <w:rFonts w:ascii="Arial" w:eastAsia="Arial" w:hAnsi="Arial" w:cs="Arial"/>
-          <w:color w:val="000000" w:themeColor="text1"/>
-          <w:sz w:val="24"/>
-          <w:shd w:val="clear" w:color="auto" w:fill="auto"/>
-        </w:rPr>
-        <w:t>d we can select the right costume.</w:t>
-      </w:r>
-    </w:p>
-    <w:p>
-      <w:pPr>
-        <w:ind w:left="0"/>
-        <w:rPr>
-          <w:rStyle w:val="SushiSectionNumber"/>
-          <w:rFonts w:ascii="Arial" w:eastAsia="Arial" w:hAnsi="Arial" w:cs="Arial"/>
-          <w:color w:val="000000" w:themeColor="text1"/>
-          <w:sz w:val="24"/>
-          <w:shd w:val="clear" w:color="auto" w:fill="auto"/>
-        </w:rPr>
-      </w:pPr>
-      <w:r>
-        <w:rPr>
-          <w:rStyle w:val="SushiSectionNumber"/>
-          <w:rFonts w:ascii="Arial" w:eastAsia="Arial" w:hAnsi="Arial" w:cs="Arial"/>
+        <w:t>d we can select the right costume</w:t>
+      </w:r>
+      <w:r>
+        <w:rPr>
+          <w:rStyle w:val="SushiSectionNumber"/>
+          <w:rFonts w:ascii="Arial" w:eastAsia="Arial" w:hAnsi="Arial" w:cs="Arial"/>
+          <w:color w:val="000000" w:themeColor="text1"/>
+          <w:sz w:val="24"/>
+          <w:shd w:val="clear" w:color="auto" w:fill="auto"/>
+        </w:rPr>
+        <w:t>.</w:t>
+      </w:r>
+    </w:p>
+    <w:p>
+      <w:pPr>
+        <w:ind w:left="0"/>
+        <w:rPr>
+          <w:rStyle w:val="SushiSectionNumber"/>
+          <w:rFonts w:ascii="Arial" w:eastAsia="Arial" w:hAnsi="Arial" w:cs="Arial"/>
+          <w:color w:val="000000" w:themeColor="text1"/>
+          <w:sz w:val="24"/>
+          <w:shd w:val="clear" w:color="auto" w:fill="auto"/>
+        </w:rPr>
+      </w:pPr>
+      <w:r>
+        <w:rPr>
+          <w:rStyle w:val="SushiSectionNumber"/>
+          <w:rFonts w:ascii="Arial" w:eastAsia="Arial" w:hAnsi="Arial" w:cs="Arial"/>
+          <w:noProof/>
           <w:color w:val="000000" w:themeColor="text1"/>
           <w:sz w:val="24"/>
           <w:shd w:val="clear" w:color="auto" w:fill="auto"/>
@@ -1042,6 +932,9 @@
     </w:p>
     <w:p/>
     <w:p>
+      <w:pPr>
+        <w:pStyle w:val="SushiNormal"/>
+      </w:pPr>
       <w:r>
         <w:rPr>
           <w:rStyle w:val="SushiSectionNumber"/>
@@ -1049,27 +942,34 @@
         <w:t>4</w:t>
       </w:r>
       <w:r>
-        <w:t xml:space="preserve"> </w:t>
-      </w:r>
-      <w:r>
-        <w:t>As each play is made it will be necessary for you to</w:t>
+        <w:t xml:space="preserve"> As each play is made it will be necessary for you to</w:t>
       </w:r>
       <w:r>
         <w:t xml:space="preserve"> track what squares have been played, not only to ensure a player doesn’t play that square again, but also because you need to know if there is a winning line. </w:t>
       </w:r>
     </w:p>
+    <w:p>
+      <w:pPr>
+        <w:pStyle w:val="SushiNormal"/>
+      </w:pPr>
+    </w:p>
+    <w:p>
+      <w:pPr>
+        <w:pStyle w:val="SushiNormal"/>
+      </w:pPr>
+      <w:r>
+        <w:t xml:space="preserve">One approach for this is to store what squares have been played. </w:t>
+      </w:r>
+      <w:r>
+        <w:t>The way to imagine this is to number each square to form a grid.</w:t>
+      </w:r>
+    </w:p>
     <w:p/>
     <w:p>
       <w:r>
-        <w:t xml:space="preserve">One approach for this is to store what squares have been played. </w:t>
-      </w:r>
-      <w:r>
-        <w:t>The way to imagine this is to number each square to form a grid.</w:t>
-      </w:r>
-    </w:p>
-    <w:p/>
-    <w:p>
-      <w:r>
+        <w:rPr>
+          <w:noProof/>
+        </w:rPr>
         <w:drawing>
           <wp:inline distT="0" distB="0" distL="0" distR="0" wp14:anchorId="6E9E8966" wp14:editId="45067E14">
             <wp:extent cx="4284775" cy="3926840"/>
@@ -1113,18 +1013,26 @@
     <w:p/>
     <w:p>
       <w:pPr>
+        <w:pStyle w:val="SushiNormal"/>
+      </w:pPr>
+      <w:r>
+        <w:t xml:space="preserve">Now you can have a grid, you can see there are 9 possible entries. This grid can also be thought of a list. </w:t>
+      </w:r>
+    </w:p>
+    <w:p>
+      <w:pPr>
         <w:spacing w:after="160"/>
         <w:ind w:left="0"/>
         <w:rPr>
           <w:rStyle w:val="SushiSectionNumber"/>
           <w:rFonts w:ascii="Arial" w:eastAsia="Arial" w:hAnsi="Arial" w:cs="Arial"/>
-          <w:color w:val="000000" w:themeColor="text1"/>
-          <w:sz w:val="24"/>
-          <w:shd w:val="clear" w:color="auto" w:fill="auto"/>
-        </w:rPr>
-      </w:pPr>
-      <w:r>
-        <w:t xml:space="preserve">Now you can have a grid, you can see there are 9 possible entries. This grid can also be thought of a list. </w:t>
+          <w:color w:val="58595B"/>
+          <w:sz w:val="24"/>
+          <w:shd w:val="clear" w:color="auto" w:fill="auto"/>
+        </w:rPr>
+      </w:pPr>
+      <w:r>
+        <w:br w:type="page"/>
       </w:r>
     </w:p>
     <w:p>
@@ -1142,11 +1050,17 @@
           <w:sz w:val="40"/>
           <w:szCs w:val="40"/>
         </w:rPr>
+        <w:lastRenderedPageBreak/>
         <w:t>Knowing what has been played</w:t>
       </w:r>
     </w:p>
     <w:p/>
     <w:p>
+      <w:pPr>
+        <w:rPr>
+          <w:rStyle w:val="SushiNormalChar"/>
+        </w:rPr>
+      </w:pPr>
       <w:r>
         <w:rPr>
           <w:rStyle w:val="SushiSectionNumber"/>
@@ -1154,44 +1068,55 @@
         <w:t>5</w:t>
       </w:r>
       <w:r>
-        <w:t xml:space="preserve"> As each play</w:t>
-      </w:r>
-      <w:r>
+        <w:t xml:space="preserve"> </w:t>
+      </w:r>
+      <w:r>
+        <w:rPr>
+          <w:rStyle w:val="SushiNormalChar"/>
+        </w:rPr>
+        <w:t>As each play</w:t>
+      </w:r>
+      <w:r>
+        <w:rPr>
+          <w:rStyle w:val="SushiNormalChar"/>
+        </w:rPr>
         <w:t xml:space="preserve"> is made it you can store what has been played in a list. Create a list to represent a board using the Data </w:t>
       </w:r>
       <w:proofErr w:type="spellStart"/>
       <w:r>
+        <w:rPr>
+          <w:rStyle w:val="SushiNormalChar"/>
+        </w:rPr>
         <w:t>Palatte</w:t>
       </w:r>
       <w:proofErr w:type="spellEnd"/>
     </w:p>
     <w:p/>
     <w:p/>
-    <w:p/>
-    <w:p/>
-    <w:p>
-      <w:pPr>
-        <w:ind w:left="0"/>
-        <w:rPr>
-          <w:rStyle w:val="SushiSectionNumber"/>
-          <w:rFonts w:ascii="Arial" w:eastAsia="Arial" w:hAnsi="Arial" w:cs="Arial"/>
-          <w:color w:val="000000" w:themeColor="text1"/>
-          <w:sz w:val="24"/>
-          <w:shd w:val="clear" w:color="auto" w:fill="auto"/>
-        </w:rPr>
-      </w:pPr>
-      <w:r>
-        <w:rPr>
-          <w:rStyle w:val="SushiSectionNumber"/>
-          <w:rFonts w:ascii="Arial" w:eastAsia="Arial" w:hAnsi="Arial" w:cs="Arial"/>
+    <w:p>
+      <w:pPr>
+        <w:ind w:left="0"/>
+        <w:rPr>
+          <w:rStyle w:val="SushiSectionNumber"/>
+          <w:rFonts w:ascii="Arial" w:eastAsia="Arial" w:hAnsi="Arial" w:cs="Arial"/>
+          <w:color w:val="000000" w:themeColor="text1"/>
+          <w:sz w:val="24"/>
+          <w:shd w:val="clear" w:color="auto" w:fill="auto"/>
+        </w:rPr>
+      </w:pPr>
+      <w:r>
+        <w:rPr>
+          <w:rStyle w:val="SushiSectionNumber"/>
+          <w:rFonts w:ascii="Arial" w:eastAsia="Arial" w:hAnsi="Arial" w:cs="Arial"/>
+          <w:noProof/>
           <w:color w:val="000000" w:themeColor="text1"/>
           <w:sz w:val="24"/>
           <w:shd w:val="clear" w:color="auto" w:fill="auto"/>
         </w:rPr>
         <w:drawing>
-          <wp:inline distT="0" distB="0" distL="0" distR="0" wp14:anchorId="368B7B7B" wp14:editId="46D25F35">
-            <wp:extent cx="5731510" cy="4776470"/>
-            <wp:effectExtent l="0" t="0" r="8890" b="0"/>
+          <wp:inline distT="0" distB="0" distL="0" distR="0" wp14:anchorId="368B7B7B" wp14:editId="2459B8F3">
+            <wp:extent cx="4095750" cy="3413276"/>
+            <wp:effectExtent l="0" t="0" r="0" b="0"/>
             <wp:docPr id="24" name="Picture 24"/>
             <wp:cNvGraphicFramePr>
               <a:graphicFrameLocks xmlns:a="http://schemas.openxmlformats.org/drawingml/2006/main" noChangeAspect="1"/>
@@ -1212,7 +1137,7 @@
                   <pic:spPr>
                     <a:xfrm>
                       <a:off x="0" y="0"/>
-                      <a:ext cx="5731510" cy="4776470"/>
+                      <a:ext cx="4101871" cy="3418377"/>
                     </a:xfrm>
                     <a:prstGeom prst="rect">
                       <a:avLst/>
@@ -1263,26 +1188,43 @@
         <w:t xml:space="preserve"> </w:t>
       </w:r>
       <w:r>
-        <w:t xml:space="preserve">As each play is made record which player used which square. </w:t>
-      </w:r>
-    </w:p>
-    <w:p>
-      <w:pPr>
-        <w:ind w:left="0"/>
-      </w:pPr>
-    </w:p>
-    <w:p>
-      <w:pPr>
-        <w:ind w:left="0"/>
-        <w:rPr>
-          <w:rStyle w:val="SushiSectionNumber"/>
-          <w:rFonts w:ascii="Arial" w:eastAsia="Arial" w:hAnsi="Arial" w:cs="Arial"/>
-          <w:color w:val="000000" w:themeColor="text1"/>
-          <w:sz w:val="24"/>
-          <w:shd w:val="clear" w:color="auto" w:fill="auto"/>
-        </w:rPr>
-      </w:pPr>
-      <w:r>
+        <w:rPr>
+          <w:rStyle w:val="SushiNormalChar"/>
+        </w:rPr>
+        <w:t xml:space="preserve">As each play is made record which player used which </w:t>
+      </w:r>
+      <w:proofErr w:type="gramStart"/>
+      <w:r>
+        <w:rPr>
+          <w:rStyle w:val="SushiNormalChar"/>
+        </w:rPr>
+        <w:t>square.</w:t>
+      </w:r>
+      <w:proofErr w:type="gramEnd"/>
+      <w:r>
+        <w:t xml:space="preserve"> </w:t>
+      </w:r>
+    </w:p>
+    <w:p>
+      <w:pPr>
+        <w:ind w:left="0"/>
+      </w:pPr>
+    </w:p>
+    <w:p>
+      <w:pPr>
+        <w:ind w:left="0"/>
+        <w:rPr>
+          <w:rStyle w:val="SushiSectionNumber"/>
+          <w:rFonts w:ascii="Arial" w:eastAsia="Arial" w:hAnsi="Arial" w:cs="Arial"/>
+          <w:color w:val="000000" w:themeColor="text1"/>
+          <w:sz w:val="24"/>
+          <w:shd w:val="clear" w:color="auto" w:fill="auto"/>
+        </w:rPr>
+      </w:pPr>
+      <w:r>
+        <w:rPr>
+          <w:noProof/>
+        </w:rPr>
         <w:drawing>
           <wp:inline distT="0" distB="0" distL="0" distR="0" wp14:anchorId="138E62CA" wp14:editId="587098DA">
             <wp:extent cx="4152900" cy="1282700"/>
@@ -1334,7 +1276,7 @@
     </w:p>
     <w:p>
       <w:pPr>
-        <w:ind w:left="0"/>
+        <w:pStyle w:val="SushiNormal"/>
         <w:rPr>
           <w:rStyle w:val="SushiSectionNumber"/>
           <w:rFonts w:ascii="Arial" w:eastAsia="Arial" w:hAnsi="Arial" w:cs="Arial"/>
@@ -1356,15 +1298,26 @@
     </w:p>
     <w:p>
       <w:pPr>
-        <w:ind w:left="0"/>
-        <w:rPr>
-          <w:rStyle w:val="SushiSectionNumber"/>
-          <w:rFonts w:ascii="Arial" w:eastAsia="Arial" w:hAnsi="Arial" w:cs="Arial"/>
-          <w:color w:val="000000" w:themeColor="text1"/>
-          <w:sz w:val="24"/>
-          <w:shd w:val="clear" w:color="auto" w:fill="auto"/>
-        </w:rPr>
-      </w:pPr>
+        <w:spacing w:after="160"/>
+        <w:ind w:left="0"/>
+        <w:rPr>
+          <w:rStyle w:val="SushiSectionNumber"/>
+          <w:rFonts w:ascii="Arial" w:eastAsia="Arial" w:hAnsi="Arial" w:cs="Arial"/>
+          <w:color w:val="000000" w:themeColor="text1"/>
+          <w:sz w:val="24"/>
+          <w:shd w:val="clear" w:color="auto" w:fill="auto"/>
+        </w:rPr>
+      </w:pPr>
+      <w:r>
+        <w:rPr>
+          <w:rStyle w:val="SushiSectionNumber"/>
+          <w:rFonts w:ascii="Arial" w:eastAsia="Arial" w:hAnsi="Arial" w:cs="Arial"/>
+          <w:color w:val="000000" w:themeColor="text1"/>
+          <w:sz w:val="24"/>
+          <w:shd w:val="clear" w:color="auto" w:fill="auto"/>
+        </w:rPr>
+        <w:br w:type="page"/>
+      </w:r>
     </w:p>
     <w:p>
       <w:pPr>
@@ -1381,14 +1334,21 @@
           <w:sz w:val="40"/>
           <w:szCs w:val="40"/>
         </w:rPr>
+        <w:lastRenderedPageBreak/>
         <w:t>Checking for a winning line</w:t>
       </w:r>
     </w:p>
-    <w:p/>
-    <w:p/>
-    <w:p>
-      <w:pPr>
-        <w:ind w:left="0"/>
+    <w:p>
+      <w:pPr>
+        <w:ind w:left="0"/>
+      </w:pPr>
+    </w:p>
+    <w:p>
+      <w:pPr>
+        <w:ind w:left="0"/>
+        <w:rPr>
+          <w:rStyle w:val="SushiNormalChar"/>
+        </w:rPr>
       </w:pPr>
       <w:r>
         <w:rPr>
@@ -1400,7 +1360,34 @@
         <w:t xml:space="preserve"> </w:t>
       </w:r>
       <w:r>
-        <w:t>Now we have to check if we have a winner. The code here is simpler than you think. We can directly code which combinations are valid, for example:</w:t>
+        <w:rPr>
+          <w:rStyle w:val="SushiNormalChar"/>
+        </w:rPr>
+        <w:t>Now</w:t>
+      </w:r>
+      <w:r>
+        <w:rPr>
+          <w:rStyle w:val="SushiNormalChar"/>
+        </w:rPr>
+        <w:t xml:space="preserve"> we have to check if we have a W</w:t>
+      </w:r>
+      <w:r>
+        <w:rPr>
+          <w:rStyle w:val="SushiNormalChar"/>
+        </w:rPr>
+        <w:t xml:space="preserve">inner. The code here is simpler than you think. We can directly code </w:t>
+      </w:r>
+      <w:r>
+        <w:rPr>
+          <w:rStyle w:val="SushiNormalChar"/>
+        </w:rPr>
+        <w:t xml:space="preserve">for </w:t>
+      </w:r>
+      <w:r>
+        <w:rPr>
+          <w:rStyle w:val="SushiNormalChar"/>
+        </w:rPr>
+        <w:t>which combinations are valid, for example:</w:t>
       </w:r>
     </w:p>
     <w:p>
@@ -1486,53 +1473,57 @@
     </w:p>
     <w:p>
       <w:pPr>
-        <w:ind w:left="0"/>
-      </w:pPr>
-      <w:r>
-        <w:t>Are all winning combinations.</w:t>
-      </w:r>
-    </w:p>
-    <w:p>
-      <w:pPr>
-        <w:ind w:left="0"/>
-      </w:pPr>
-    </w:p>
-    <w:p>
-      <w:pPr>
-        <w:ind w:left="0"/>
-      </w:pPr>
-      <w:r>
-        <w:t>Do we catch them all?</w:t>
-      </w:r>
-    </w:p>
-    <w:p>
-      <w:pPr>
-        <w:ind w:left="0"/>
-      </w:pPr>
-    </w:p>
-    <w:p>
-      <w:pPr>
-        <w:ind w:left="0"/>
-      </w:pPr>
-      <w:r>
-        <w:t>Now we can code for that:</w:t>
-      </w:r>
-    </w:p>
-    <w:p>
-      <w:pPr>
-        <w:ind w:left="0"/>
-      </w:pPr>
-    </w:p>
-    <w:p>
-      <w:pPr>
-        <w:ind w:left="0"/>
-      </w:pPr>
-    </w:p>
-    <w:p>
-      <w:pPr>
-        <w:ind w:left="0"/>
-      </w:pPr>
-      <w:r>
+        <w:pStyle w:val="SushiNormal"/>
+        <w:rPr>
+          <w:i/>
+        </w:rPr>
+      </w:pPr>
+      <w:r>
+        <w:rPr>
+          <w:i/>
+        </w:rPr>
+        <w:t xml:space="preserve">Are all winning </w:t>
+      </w:r>
+      <w:r>
+        <w:rPr>
+          <w:i/>
+        </w:rPr>
+        <w:t>combinations covered here?</w:t>
+      </w:r>
+    </w:p>
+    <w:p>
+      <w:pPr>
+        <w:pStyle w:val="SushiNormal"/>
+      </w:pPr>
+    </w:p>
+    <w:p>
+      <w:pPr>
+        <w:pStyle w:val="SushiNormal"/>
+      </w:pPr>
+      <w:proofErr w:type="spellStart"/>
+      <w:proofErr w:type="gramStart"/>
+      <w:r>
+        <w:t>Lets</w:t>
+      </w:r>
+      <w:proofErr w:type="spellEnd"/>
+      <w:proofErr w:type="gramEnd"/>
+      <w:r>
+        <w:t xml:space="preserve"> see how that might look….</w:t>
+      </w:r>
+    </w:p>
+    <w:p>
+      <w:pPr>
+        <w:ind w:left="0"/>
+      </w:pPr>
+    </w:p>
+    <w:p>
+      <w:pPr>
+        <w:ind w:left="0"/>
+      </w:pPr>
+      <w:r>
+        <w:rPr>
+          <w:noProof/>
+        </w:rPr>
         <w:drawing>
           <wp:inline distT="0" distB="0" distL="0" distR="0" wp14:anchorId="04C2F506" wp14:editId="19184B64">
             <wp:extent cx="5731510" cy="1675765"/>
@@ -1589,73 +1580,105 @@
     </w:p>
     <w:p>
       <w:pPr>
-        <w:ind w:left="0"/>
-        <w:rPr>
-          <w:rStyle w:val="SushiSectionNumber"/>
-          <w:rFonts w:ascii="Arial" w:eastAsia="Arial" w:hAnsi="Arial" w:cs="Arial"/>
-          <w:color w:val="000000" w:themeColor="text1"/>
-          <w:sz w:val="24"/>
-          <w:shd w:val="clear" w:color="auto" w:fill="auto"/>
-        </w:rPr>
-      </w:pPr>
-      <w:r>
-        <w:rPr>
-          <w:rStyle w:val="SushiSectionNumber"/>
-          <w:rFonts w:ascii="Arial" w:eastAsia="Arial" w:hAnsi="Arial" w:cs="Arial"/>
-          <w:color w:val="000000" w:themeColor="text1"/>
-          <w:sz w:val="24"/>
-          <w:shd w:val="clear" w:color="auto" w:fill="auto"/>
-        </w:rPr>
-        <w:t xml:space="preserve">Check on each turn if you have a winner. You will also need to make sure there’s not a draw condition. </w:t>
-      </w:r>
-    </w:p>
-    <w:p>
-      <w:pPr>
-        <w:ind w:left="0"/>
-        <w:rPr>
-          <w:rStyle w:val="SushiSectionNumber"/>
-          <w:rFonts w:ascii="Arial" w:eastAsia="Arial" w:hAnsi="Arial" w:cs="Arial"/>
-          <w:color w:val="000000" w:themeColor="text1"/>
-          <w:sz w:val="24"/>
-          <w:shd w:val="clear" w:color="auto" w:fill="auto"/>
-        </w:rPr>
-      </w:pPr>
-    </w:p>
-    <w:p>
-      <w:pPr>
-        <w:ind w:left="0"/>
-        <w:rPr>
-          <w:rStyle w:val="SushiSectionNumber"/>
-          <w:rFonts w:ascii="Arial" w:eastAsia="Arial" w:hAnsi="Arial" w:cs="Arial"/>
-          <w:color w:val="000000" w:themeColor="text1"/>
-          <w:sz w:val="24"/>
-          <w:shd w:val="clear" w:color="auto" w:fill="auto"/>
-        </w:rPr>
-      </w:pPr>
-    </w:p>
-    <w:p>
-      <w:pPr>
-        <w:ind w:left="0"/>
-        <w:rPr>
-          <w:rStyle w:val="SushiSectionNumber"/>
-          <w:rFonts w:ascii="Arial" w:eastAsia="Arial" w:hAnsi="Arial" w:cs="Arial"/>
-          <w:color w:val="000000" w:themeColor="text1"/>
-          <w:sz w:val="24"/>
-          <w:shd w:val="clear" w:color="auto" w:fill="auto"/>
-        </w:rPr>
-      </w:pPr>
-    </w:p>
-    <w:p>
-      <w:pPr>
-        <w:ind w:left="0"/>
-        <w:rPr>
-          <w:rStyle w:val="SushiSectionNumber"/>
-          <w:rFonts w:ascii="Arial" w:eastAsia="Arial" w:hAnsi="Arial" w:cs="Arial"/>
-          <w:color w:val="000000" w:themeColor="text1"/>
-          <w:sz w:val="24"/>
-          <w:shd w:val="clear" w:color="auto" w:fill="auto"/>
-        </w:rPr>
-      </w:pPr>
+        <w:pStyle w:val="SushiNormal"/>
+        <w:rPr>
+          <w:rStyle w:val="SushiSectionNumber"/>
+          <w:rFonts w:ascii="Arial" w:eastAsia="Arial" w:hAnsi="Arial" w:cs="Arial"/>
+          <w:color w:val="000000" w:themeColor="text1"/>
+          <w:sz w:val="24"/>
+          <w:shd w:val="clear" w:color="auto" w:fill="auto"/>
+        </w:rPr>
+      </w:pPr>
+      <w:r>
+        <w:rPr>
+          <w:rStyle w:val="SushiSectionNumber"/>
+          <w:rFonts w:ascii="Arial" w:eastAsia="Arial" w:hAnsi="Arial" w:cs="Arial"/>
+          <w:color w:val="000000" w:themeColor="text1"/>
+          <w:sz w:val="24"/>
+          <w:shd w:val="clear" w:color="auto" w:fill="auto"/>
+        </w:rPr>
+        <w:t>Remember to c</w:t>
+      </w:r>
+      <w:r>
+        <w:rPr>
+          <w:rStyle w:val="SushiSectionNumber"/>
+          <w:rFonts w:ascii="Arial" w:eastAsia="Arial" w:hAnsi="Arial" w:cs="Arial"/>
+          <w:color w:val="000000" w:themeColor="text1"/>
+          <w:sz w:val="24"/>
+          <w:shd w:val="clear" w:color="auto" w:fill="auto"/>
+        </w:rPr>
+        <w:t xml:space="preserve">heck on each turn if you have a winner. </w:t>
+      </w:r>
+    </w:p>
+    <w:p>
+      <w:pPr>
+        <w:pStyle w:val="SushiNormal"/>
+        <w:rPr>
+          <w:rStyle w:val="SushiSectionNumber"/>
+          <w:rFonts w:ascii="Arial" w:eastAsia="Arial" w:hAnsi="Arial" w:cs="Arial"/>
+          <w:color w:val="000000" w:themeColor="text1"/>
+          <w:sz w:val="24"/>
+          <w:shd w:val="clear" w:color="auto" w:fill="auto"/>
+        </w:rPr>
+      </w:pPr>
+    </w:p>
+    <w:p>
+      <w:pPr>
+        <w:pStyle w:val="SushiNormal"/>
+        <w:rPr>
+          <w:rStyle w:val="SushiSectionNumber"/>
+          <w:rFonts w:ascii="Arial" w:eastAsia="Arial" w:hAnsi="Arial" w:cs="Arial"/>
+          <w:i/>
+          <w:color w:val="000000" w:themeColor="text1"/>
+          <w:sz w:val="24"/>
+          <w:shd w:val="clear" w:color="auto" w:fill="auto"/>
+        </w:rPr>
+      </w:pPr>
+      <w:r>
+        <w:rPr>
+          <w:rStyle w:val="SushiSectionNumber"/>
+          <w:rFonts w:ascii="Arial" w:eastAsia="Arial" w:hAnsi="Arial" w:cs="Arial"/>
+          <w:i/>
+          <w:color w:val="000000" w:themeColor="text1"/>
+          <w:sz w:val="24"/>
+          <w:shd w:val="clear" w:color="auto" w:fill="auto"/>
+        </w:rPr>
+        <w:t>You will also need to make su</w:t>
+      </w:r>
+      <w:r>
+        <w:rPr>
+          <w:rStyle w:val="SushiSectionNumber"/>
+          <w:rFonts w:ascii="Arial" w:eastAsia="Arial" w:hAnsi="Arial" w:cs="Arial"/>
+          <w:i/>
+          <w:color w:val="000000" w:themeColor="text1"/>
+          <w:sz w:val="24"/>
+          <w:shd w:val="clear" w:color="auto" w:fill="auto"/>
+        </w:rPr>
+        <w:t>re there’s not a draw condition which will also end the game!</w:t>
+      </w:r>
+    </w:p>
+    <w:p>
+      <w:pPr>
+        <w:spacing w:after="160"/>
+        <w:ind w:left="0"/>
+        <w:rPr>
+          <w:rStyle w:val="SushiSectionNumber"/>
+          <w:rFonts w:ascii="Arial" w:eastAsia="Arial" w:hAnsi="Arial" w:cs="Arial"/>
+          <w:color w:val="000000" w:themeColor="text1"/>
+          <w:sz w:val="24"/>
+          <w:shd w:val="clear" w:color="auto" w:fill="auto"/>
+        </w:rPr>
+      </w:pPr>
+      <w:r>
+        <w:rPr>
+          <w:rStyle w:val="SushiSectionNumber"/>
+          <w:rFonts w:ascii="Arial" w:eastAsia="Arial" w:hAnsi="Arial" w:cs="Arial"/>
+          <w:color w:val="000000" w:themeColor="text1"/>
+          <w:sz w:val="24"/>
+          <w:shd w:val="clear" w:color="auto" w:fill="auto"/>
+        </w:rPr>
+        <w:br w:type="page"/>
+      </w:r>
     </w:p>
     <w:p>
       <w:pPr>
@@ -1689,6 +1712,9 @@
     <w:p>
       <w:pPr>
         <w:ind w:left="0"/>
+        <w:rPr>
+          <w:rStyle w:val="SushiNormalChar"/>
+        </w:rPr>
       </w:pPr>
       <w:r>
         <w:rPr>
@@ -1700,54 +1726,83 @@
         <w:t xml:space="preserve"> </w:t>
       </w:r>
       <w:r>
-        <w:t>How do you think we can improve the game? Here are som</w:t>
-      </w:r>
-      <w:bookmarkStart w:id="0" w:name="_GoBack"/>
-      <w:bookmarkEnd w:id="0"/>
-      <w:r>
-        <w:t>e suggestions:</w:t>
-      </w:r>
-    </w:p>
-    <w:p>
-      <w:pPr>
-        <w:ind w:left="0"/>
-      </w:pPr>
-    </w:p>
-    <w:p>
-      <w:pPr>
-        <w:ind w:left="0"/>
-      </w:pPr>
-    </w:p>
-    <w:p>
-      <w:pPr>
-        <w:ind w:left="0"/>
-      </w:pPr>
-      <w:r>
-        <w:t>Add an option for a one player game, with the computer making a move.</w:t>
-      </w:r>
-    </w:p>
-    <w:p>
-      <w:pPr>
-        <w:ind w:left="0"/>
-      </w:pPr>
-      <w:r>
-        <w:t>Notify the players is they make an invalid move</w:t>
-      </w:r>
-    </w:p>
-    <w:p>
-      <w:pPr>
-        <w:ind w:left="0"/>
-      </w:pPr>
-      <w:r>
-        <w:t>Keep score of the games</w:t>
-      </w:r>
-    </w:p>
-    <w:p>
-      <w:pPr>
-        <w:ind w:left="0"/>
-      </w:pPr>
-      <w:r>
-        <w:t>How about a two player game between two Scratch programs?</w:t>
+        <w:rPr>
+          <w:rStyle w:val="SushiNormalChar"/>
+        </w:rPr>
+        <w:t>How do you think we can improve the game? Here are some suggestions:</w:t>
+      </w:r>
+    </w:p>
+    <w:p>
+      <w:pPr>
+        <w:ind w:left="0"/>
+      </w:pPr>
+    </w:p>
+    <w:p>
+      <w:pPr>
+        <w:ind w:left="0"/>
+      </w:pPr>
+    </w:p>
+    <w:p>
+      <w:pPr>
+        <w:pStyle w:val="SushiNormal"/>
+        <w:numPr>
+          <w:ilvl w:val="0"/>
+          <w:numId w:val="6"/>
+        </w:numPr>
+      </w:pPr>
+      <w:r>
+        <w:t>Draw a line over the winning squares!</w:t>
+      </w:r>
+    </w:p>
+    <w:p>
+      <w:pPr>
+        <w:pStyle w:val="SushiNormal"/>
+        <w:numPr>
+          <w:ilvl w:val="0"/>
+          <w:numId w:val="6"/>
+        </w:numPr>
+      </w:pPr>
+      <w:r>
+        <w:t xml:space="preserve">Scoreboard – keep tabs on who is winning </w:t>
+      </w:r>
+    </w:p>
+    <w:p>
+      <w:pPr>
+        <w:pStyle w:val="SushiNormal"/>
+        <w:numPr>
+          <w:ilvl w:val="0"/>
+          <w:numId w:val="6"/>
+        </w:numPr>
+      </w:pPr>
+      <w:r>
+        <w:t xml:space="preserve">Make a sound </w:t>
+      </w:r>
+      <w:r>
+        <w:t>if the wrong square is selected</w:t>
+      </w:r>
+    </w:p>
+    <w:p>
+      <w:pPr>
+        <w:pStyle w:val="SushiNormal"/>
+        <w:numPr>
+          <w:ilvl w:val="0"/>
+          <w:numId w:val="6"/>
+        </w:numPr>
+      </w:pPr>
+      <w:r>
+        <w:t>Can you reduce the number of sprites used?</w:t>
+      </w:r>
+    </w:p>
+    <w:p>
+      <w:pPr>
+        <w:pStyle w:val="SushiNormal"/>
+        <w:numPr>
+          <w:ilvl w:val="0"/>
+          <w:numId w:val="6"/>
+        </w:numPr>
+      </w:pPr>
+      <w:r>
+        <w:t xml:space="preserve">And if that’s all too easy – Make the second player 2 the computer! </w:t>
       </w:r>
     </w:p>
     <w:p>
@@ -1815,7 +1870,7 @@
 </file>
 
 <file path=word/endnotes.xml><?xml version="1.0" encoding="utf-8"?>
-<w:endnotes xmlns:wpc="http://schemas.microsoft.com/office/word/2010/wordprocessingCanvas" xmlns:mo="http://schemas.microsoft.com/office/mac/office/2008/main" xmlns:mc="http://schemas.openxmlformats.org/markup-compatibility/2006" xmlns:mv="urn:schemas-microsoft-com:mac:vml" xmlns:o="urn:schemas-microsoft-com:office:office" xmlns:r="http://schemas.openxmlformats.org/officeDocument/2006/relationships" xmlns:m="http://schemas.openxmlformats.org/officeDocument/2006/math" xmlns:v="urn:schemas-microsoft-com:vml" xmlns:wp14="http://schemas.microsoft.com/office/word/2010/wordprocessingDrawing" xmlns:wp="http://schemas.openxmlformats.org/drawingml/2006/wordprocessingDrawing" xmlns:w10="urn:schemas-microsoft-com:office:word" xmlns:w="http://schemas.openxmlformats.org/wordprocessingml/2006/main" xmlns:w14="http://schemas.microsoft.com/office/word/2010/wordml" xmlns:w15="http://schemas.microsoft.com/office/word/2012/wordml" xmlns:wpg="http://schemas.microsoft.com/office/word/2010/wordprocessingGroup" xmlns:wpi="http://schemas.microsoft.com/office/word/2010/wordprocessingInk" xmlns:wne="http://schemas.microsoft.com/office/word/2006/wordml" xmlns:wps="http://schemas.microsoft.com/office/word/2010/wordprocessingShape" mc:Ignorable="w14 w15 wp14">
+<w:endnotes xmlns:wpc="http://schemas.microsoft.com/office/word/2010/wordprocessingCanvas" xmlns:mc="http://schemas.openxmlformats.org/markup-compatibility/2006" xmlns:o="urn:schemas-microsoft-com:office:office" xmlns:r="http://schemas.openxmlformats.org/officeDocument/2006/relationships" xmlns:m="http://schemas.openxmlformats.org/officeDocument/2006/math" xmlns:v="urn:schemas-microsoft-com:vml" xmlns:wp14="http://schemas.microsoft.com/office/word/2010/wordprocessingDrawing" xmlns:wp="http://schemas.openxmlformats.org/drawingml/2006/wordprocessingDrawing" xmlns:w10="urn:schemas-microsoft-com:office:word" xmlns:w="http://schemas.openxmlformats.org/wordprocessingml/2006/main" xmlns:w14="http://schemas.microsoft.com/office/word/2010/wordml" xmlns:w15="http://schemas.microsoft.com/office/word/2012/wordml" xmlns:wpg="http://schemas.microsoft.com/office/word/2010/wordprocessingGroup" xmlns:wpi="http://schemas.microsoft.com/office/word/2010/wordprocessingInk" xmlns:wne="http://schemas.microsoft.com/office/word/2006/wordml" xmlns:wps="http://schemas.microsoft.com/office/word/2010/wordprocessingShape" mc:Ignorable="w14 w15 wp14">
   <w:endnote w:type="separator" w:id="-1">
     <w:p>
       <w:pPr>
@@ -1840,7 +1895,7 @@
 </file>
 
 <file path=word/footer1.xml><?xml version="1.0" encoding="utf-8"?>
-<w:ftr xmlns:wpc="http://schemas.microsoft.com/office/word/2010/wordprocessingCanvas" xmlns:mo="http://schemas.microsoft.com/office/mac/office/2008/main" xmlns:mc="http://schemas.openxmlformats.org/markup-compatibility/2006" xmlns:mv="urn:schemas-microsoft-com:mac:vml" xmlns:o="urn:schemas-microsoft-com:office:office" xmlns:r="http://schemas.openxmlformats.org/officeDocument/2006/relationships" xmlns:m="http://schemas.openxmlformats.org/officeDocument/2006/math" xmlns:v="urn:schemas-microsoft-com:vml" xmlns:wp14="http://schemas.microsoft.com/office/word/2010/wordprocessingDrawing" xmlns:wp="http://schemas.openxmlformats.org/drawingml/2006/wordprocessingDrawing" xmlns:w10="urn:schemas-microsoft-com:office:word" xmlns:w="http://schemas.openxmlformats.org/wordprocessingml/2006/main" xmlns:w14="http://schemas.microsoft.com/office/word/2010/wordml" xmlns:w15="http://schemas.microsoft.com/office/word/2012/wordml" xmlns:wpg="http://schemas.microsoft.com/office/word/2010/wordprocessingGroup" xmlns:wpi="http://schemas.microsoft.com/office/word/2010/wordprocessingInk" xmlns:wne="http://schemas.microsoft.com/office/word/2006/wordml" xmlns:wps="http://schemas.microsoft.com/office/word/2010/wordprocessingShape" mc:Ignorable="w14 w15 wp14">
+<w:ftr xmlns:wpc="http://schemas.microsoft.com/office/word/2010/wordprocessingCanvas" xmlns:mc="http://schemas.openxmlformats.org/markup-compatibility/2006" xmlns:o="urn:schemas-microsoft-com:office:office" xmlns:r="http://schemas.openxmlformats.org/officeDocument/2006/relationships" xmlns:m="http://schemas.openxmlformats.org/officeDocument/2006/math" xmlns:v="urn:schemas-microsoft-com:vml" xmlns:wp14="http://schemas.microsoft.com/office/word/2010/wordprocessingDrawing" xmlns:wp="http://schemas.openxmlformats.org/drawingml/2006/wordprocessingDrawing" xmlns:w10="urn:schemas-microsoft-com:office:word" xmlns:w="http://schemas.openxmlformats.org/wordprocessingml/2006/main" xmlns:w14="http://schemas.microsoft.com/office/word/2010/wordml" xmlns:w15="http://schemas.microsoft.com/office/word/2012/wordml" xmlns:wpg="http://schemas.microsoft.com/office/word/2010/wordprocessingGroup" xmlns:wpi="http://schemas.microsoft.com/office/word/2010/wordprocessingInk" xmlns:wne="http://schemas.microsoft.com/office/word/2006/wordml" xmlns:wps="http://schemas.microsoft.com/office/word/2010/wordprocessingShape" mc:Ignorable="w14 w15 wp14">
   <w:p>
     <w:pPr>
       <w:pStyle w:val="Footer"/>
@@ -1850,7 +1905,7 @@
 </file>
 
 <file path=word/footer2.xml><?xml version="1.0" encoding="utf-8"?>
-<w:ftr xmlns:wpc="http://schemas.microsoft.com/office/word/2010/wordprocessingCanvas" xmlns:mo="http://schemas.microsoft.com/office/mac/office/2008/main" xmlns:mc="http://schemas.openxmlformats.org/markup-compatibility/2006" xmlns:mv="urn:schemas-microsoft-com:mac:vml" xmlns:o="urn:schemas-microsoft-com:office:office" xmlns:r="http://schemas.openxmlformats.org/officeDocument/2006/relationships" xmlns:m="http://schemas.openxmlformats.org/officeDocument/2006/math" xmlns:v="urn:schemas-microsoft-com:vml" xmlns:wp14="http://schemas.microsoft.com/office/word/2010/wordprocessingDrawing" xmlns:wp="http://schemas.openxmlformats.org/drawingml/2006/wordprocessingDrawing" xmlns:w10="urn:schemas-microsoft-com:office:word" xmlns:w="http://schemas.openxmlformats.org/wordprocessingml/2006/main" xmlns:w14="http://schemas.microsoft.com/office/word/2010/wordml" xmlns:w15="http://schemas.microsoft.com/office/word/2012/wordml" xmlns:wpg="http://schemas.microsoft.com/office/word/2010/wordprocessingGroup" xmlns:wpi="http://schemas.microsoft.com/office/word/2010/wordprocessingInk" xmlns:wne="http://schemas.microsoft.com/office/word/2006/wordml" xmlns:wps="http://schemas.microsoft.com/office/word/2010/wordprocessingShape" mc:Ignorable="w14 w15 wp14">
+<w:ftr xmlns:wpc="http://schemas.microsoft.com/office/word/2010/wordprocessingCanvas" xmlns:mc="http://schemas.openxmlformats.org/markup-compatibility/2006" xmlns:o="urn:schemas-microsoft-com:office:office" xmlns:r="http://schemas.openxmlformats.org/officeDocument/2006/relationships" xmlns:m="http://schemas.openxmlformats.org/officeDocument/2006/math" xmlns:v="urn:schemas-microsoft-com:vml" xmlns:wp14="http://schemas.microsoft.com/office/word/2010/wordprocessingDrawing" xmlns:wp="http://schemas.openxmlformats.org/drawingml/2006/wordprocessingDrawing" xmlns:w10="urn:schemas-microsoft-com:office:word" xmlns:w="http://schemas.openxmlformats.org/wordprocessingml/2006/main" xmlns:w14="http://schemas.microsoft.com/office/word/2010/wordml" xmlns:w15="http://schemas.microsoft.com/office/word/2012/wordml" xmlns:wpg="http://schemas.microsoft.com/office/word/2010/wordprocessingGroup" xmlns:wpi="http://schemas.microsoft.com/office/word/2010/wordprocessingInk" xmlns:wne="http://schemas.microsoft.com/office/word/2006/wordml" xmlns:wps="http://schemas.microsoft.com/office/word/2010/wordprocessingShape" mc:Ignorable="w14 w15 wp14">
   <w:p>
     <w:pPr>
       <w:pStyle w:val="Footer"/>
@@ -1944,7 +1999,7 @@
             </wp:anchor>
           </w:drawing>
         </mc:Choice>
-        <mc:Fallback>
+        <mc:Fallback xmlns:mv="urn:schemas-microsoft-com:mac:vml" xmlns:mo="http://schemas.microsoft.com/office/mac/office/2008/main">
           <w:pict>
             <v:shape w14:anchorId="6915BD35" id="Shape_x0020_472" o:spid="_x0000_s1026" style="position:absolute;margin-left:-1in;margin-top:35.15pt;width:144.35pt;height:16.95pt;z-index:251661312;visibility:visible;mso-wrap-style:square;mso-height-percent:0;mso-wrap-distance-left:9pt;mso-wrap-distance-top:0;mso-wrap-distance-right:9pt;mso-wrap-distance-bottom:0;mso-position-horizontal:absolute;mso-position-horizontal-relative:text;mso-position-vertical:absolute;mso-position-vertical-relative:text;mso-height-percent:0;mso-height-relative:margin;v-text-anchor:top" coordsize="1833271,423214" o:gfxdata="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" path="m0,0l1833271,,1833271,423214,,423214,,0e" fillcolor="#ed462e" stroked="f" strokeweight="0">
               <v:stroke miterlimit="83231f" joinstyle="miter"/>
@@ -2037,7 +2092,7 @@
             </wp:anchor>
           </w:drawing>
         </mc:Choice>
-        <mc:Fallback>
+        <mc:Fallback xmlns:mv="urn:schemas-microsoft-com:mac:vml" xmlns:mo="http://schemas.microsoft.com/office/mac/office/2008/main">
           <w:pict>
             <v:shape w14:anchorId="0B1268F6" id="Shape_x0020_473" o:spid="_x0000_s1026" style="position:absolute;margin-left:72.35pt;margin-top:35.15pt;width:151.45pt;height:16.95pt;z-index:251662336;visibility:visible;mso-wrap-style:square;mso-height-percent:0;mso-wrap-distance-left:9pt;mso-wrap-distance-top:0;mso-wrap-distance-right:9pt;mso-wrap-distance-bottom:0;mso-position-horizontal:absolute;mso-position-horizontal-relative:text;mso-position-vertical:absolute;mso-position-vertical-relative:text;mso-height-percent:0;mso-height-relative:margin;v-text-anchor:top" coordsize="1923707,423214" o:gfxdata="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" path="m0,0l1923707,,1923707,423214,,423214,,0e" fillcolor="#2c9cfb" stroked="f" strokeweight="0">
               <v:stroke miterlimit="83231f" joinstyle="miter"/>
@@ -2130,7 +2185,7 @@
             </wp:anchor>
           </w:drawing>
         </mc:Choice>
-        <mc:Fallback>
+        <mc:Fallback xmlns:mv="urn:schemas-microsoft-com:mac:vml" xmlns:mo="http://schemas.microsoft.com/office/mac/office/2008/main">
           <w:pict>
             <v:shape w14:anchorId="29DFA445" id="Shape_x0020_474" o:spid="_x0000_s1026" style="position:absolute;margin-left:223.8pt;margin-top:35.15pt;width:151.45pt;height:16.95pt;z-index:251663360;visibility:visible;mso-wrap-style:square;mso-height-percent:0;mso-wrap-distance-left:9pt;mso-wrap-distance-top:0;mso-wrap-distance-right:9pt;mso-wrap-distance-bottom:0;mso-position-horizontal:absolute;mso-position-horizontal-relative:text;mso-position-vertical:absolute;mso-position-vertical-relative:text;mso-height-percent:0;mso-height-relative:margin;v-text-anchor:top" coordsize="1923707,423214" o:gfxdata="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" path="m0,0l1923707,,1923707,423214,,423214,,0e" fillcolor="#fbcc33" stroked="f" strokeweight="0">
               <v:stroke miterlimit="83231f" joinstyle="miter"/>
@@ -2223,7 +2278,7 @@
             </wp:anchor>
           </w:drawing>
         </mc:Choice>
-        <mc:Fallback>
+        <mc:Fallback xmlns:mv="urn:schemas-microsoft-com:mac:vml" xmlns:mo="http://schemas.microsoft.com/office/mac/office/2008/main">
           <w:pict>
             <v:shape w14:anchorId="1F086DCE" id="Shape_x0020_475" o:spid="_x0000_s1026" style="position:absolute;margin-left:375.25pt;margin-top:35.2pt;width:147.45pt;height:17pt;z-index:251664384;visibility:visible;mso-wrap-style:square;mso-height-percent:0;mso-wrap-distance-left:9pt;mso-wrap-distance-top:0;mso-wrap-distance-right:9pt;mso-wrap-distance-bottom:0;mso-position-horizontal:absolute;mso-position-horizontal-relative:text;mso-position-vertical:absolute;mso-position-vertical-relative:text;mso-height-percent:0;mso-height-relative:margin;v-text-anchor:top" coordsize="1798569,423214" o:gfxdata="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" path="m0,0l1798569,,1798569,423214,,423214,,0e" fillcolor="#2e7ac7" stroked="f" strokeweight="0">
               <v:stroke miterlimit="83231f" joinstyle="miter"/>
@@ -2355,7 +2410,7 @@
 </file>
 
 <file path=word/footer3.xml><?xml version="1.0" encoding="utf-8"?>
-<w:ftr xmlns:wpc="http://schemas.microsoft.com/office/word/2010/wordprocessingCanvas" xmlns:mo="http://schemas.microsoft.com/office/mac/office/2008/main" xmlns:mc="http://schemas.openxmlformats.org/markup-compatibility/2006" xmlns:mv="urn:schemas-microsoft-com:mac:vml" xmlns:o="urn:schemas-microsoft-com:office:office" xmlns:r="http://schemas.openxmlformats.org/officeDocument/2006/relationships" xmlns:m="http://schemas.openxmlformats.org/officeDocument/2006/math" xmlns:v="urn:schemas-microsoft-com:vml" xmlns:wp14="http://schemas.microsoft.com/office/word/2010/wordprocessingDrawing" xmlns:wp="http://schemas.openxmlformats.org/drawingml/2006/wordprocessingDrawing" xmlns:w10="urn:schemas-microsoft-com:office:word" xmlns:w="http://schemas.openxmlformats.org/wordprocessingml/2006/main" xmlns:w14="http://schemas.microsoft.com/office/word/2010/wordml" xmlns:w15="http://schemas.microsoft.com/office/word/2012/wordml" xmlns:wpg="http://schemas.microsoft.com/office/word/2010/wordprocessingGroup" xmlns:wpi="http://schemas.microsoft.com/office/word/2010/wordprocessingInk" xmlns:wne="http://schemas.microsoft.com/office/word/2006/wordml" xmlns:wps="http://schemas.microsoft.com/office/word/2010/wordprocessingShape" mc:Ignorable="w14 w15 wp14">
+<w:ftr xmlns:wpc="http://schemas.microsoft.com/office/word/2010/wordprocessingCanvas" xmlns:mc="http://schemas.openxmlformats.org/markup-compatibility/2006" xmlns:o="urn:schemas-microsoft-com:office:office" xmlns:r="http://schemas.openxmlformats.org/officeDocument/2006/relationships" xmlns:m="http://schemas.openxmlformats.org/officeDocument/2006/math" xmlns:v="urn:schemas-microsoft-com:vml" xmlns:wp14="http://schemas.microsoft.com/office/word/2010/wordprocessingDrawing" xmlns:wp="http://schemas.openxmlformats.org/drawingml/2006/wordprocessingDrawing" xmlns:w10="urn:schemas-microsoft-com:office:word" xmlns:w="http://schemas.openxmlformats.org/wordprocessingml/2006/main" xmlns:w14="http://schemas.microsoft.com/office/word/2010/wordml" xmlns:w15="http://schemas.microsoft.com/office/word/2012/wordml" xmlns:wpg="http://schemas.microsoft.com/office/word/2010/wordprocessingGroup" xmlns:wpi="http://schemas.microsoft.com/office/word/2010/wordprocessingInk" xmlns:wne="http://schemas.microsoft.com/office/word/2006/wordml" xmlns:wps="http://schemas.microsoft.com/office/word/2010/wordprocessingShape" mc:Ignorable="w14 w15 wp14">
   <w:p>
     <w:pPr>
       <w:pStyle w:val="Footer"/>
@@ -2365,7 +2420,7 @@
 </file>
 
 <file path=word/footnotes.xml><?xml version="1.0" encoding="utf-8"?>
-<w:footnotes xmlns:wpc="http://schemas.microsoft.com/office/word/2010/wordprocessingCanvas" xmlns:mo="http://schemas.microsoft.com/office/mac/office/2008/main" xmlns:mc="http://schemas.openxmlformats.org/markup-compatibility/2006" xmlns:mv="urn:schemas-microsoft-com:mac:vml" xmlns:o="urn:schemas-microsoft-com:office:office" xmlns:r="http://schemas.openxmlformats.org/officeDocument/2006/relationships" xmlns:m="http://schemas.openxmlformats.org/officeDocument/2006/math" xmlns:v="urn:schemas-microsoft-com:vml" xmlns:wp14="http://schemas.microsoft.com/office/word/2010/wordprocessingDrawing" xmlns:wp="http://schemas.openxmlformats.org/drawingml/2006/wordprocessingDrawing" xmlns:w10="urn:schemas-microsoft-com:office:word" xmlns:w="http://schemas.openxmlformats.org/wordprocessingml/2006/main" xmlns:w14="http://schemas.microsoft.com/office/word/2010/wordml" xmlns:w15="http://schemas.microsoft.com/office/word/2012/wordml" xmlns:wpg="http://schemas.microsoft.com/office/word/2010/wordprocessingGroup" xmlns:wpi="http://schemas.microsoft.com/office/word/2010/wordprocessingInk" xmlns:wne="http://schemas.microsoft.com/office/word/2006/wordml" xmlns:wps="http://schemas.microsoft.com/office/word/2010/wordprocessingShape" mc:Ignorable="w14 w15 wp14">
+<w:footnotes xmlns:wpc="http://schemas.microsoft.com/office/word/2010/wordprocessingCanvas" xmlns:mc="http://schemas.openxmlformats.org/markup-compatibility/2006" xmlns:o="urn:schemas-microsoft-com:office:office" xmlns:r="http://schemas.openxmlformats.org/officeDocument/2006/relationships" xmlns:m="http://schemas.openxmlformats.org/officeDocument/2006/math" xmlns:v="urn:schemas-microsoft-com:vml" xmlns:wp14="http://schemas.microsoft.com/office/word/2010/wordprocessingDrawing" xmlns:wp="http://schemas.openxmlformats.org/drawingml/2006/wordprocessingDrawing" xmlns:w10="urn:schemas-microsoft-com:office:word" xmlns:w="http://schemas.openxmlformats.org/wordprocessingml/2006/main" xmlns:w14="http://schemas.microsoft.com/office/word/2010/wordml" xmlns:w15="http://schemas.microsoft.com/office/word/2012/wordml" xmlns:wpg="http://schemas.microsoft.com/office/word/2010/wordprocessingGroup" xmlns:wpi="http://schemas.microsoft.com/office/word/2010/wordprocessingInk" xmlns:wne="http://schemas.microsoft.com/office/word/2006/wordml" xmlns:wps="http://schemas.microsoft.com/office/word/2010/wordprocessingShape" mc:Ignorable="w14 w15 wp14">
   <w:footnote w:type="separator" w:id="-1">
     <w:p>
       <w:pPr>
@@ -2390,7 +2445,7 @@
 </file>
 
 <file path=word/header1.xml><?xml version="1.0" encoding="utf-8"?>
-<w:hdr xmlns:wpc="http://schemas.microsoft.com/office/word/2010/wordprocessingCanvas" xmlns:mo="http://schemas.microsoft.com/office/mac/office/2008/main" xmlns:mc="http://schemas.openxmlformats.org/markup-compatibility/2006" xmlns:mv="urn:schemas-microsoft-com:mac:vml" xmlns:o="urn:schemas-microsoft-com:office:office" xmlns:r="http://schemas.openxmlformats.org/officeDocument/2006/relationships" xmlns:m="http://schemas.openxmlformats.org/officeDocument/2006/math" xmlns:v="urn:schemas-microsoft-com:vml" xmlns:wp14="http://schemas.microsoft.com/office/word/2010/wordprocessingDrawing" xmlns:wp="http://schemas.openxmlformats.org/drawingml/2006/wordprocessingDrawing" xmlns:w10="urn:schemas-microsoft-com:office:word" xmlns:w="http://schemas.openxmlformats.org/wordprocessingml/2006/main" xmlns:w14="http://schemas.microsoft.com/office/word/2010/wordml" xmlns:w15="http://schemas.microsoft.com/office/word/2012/wordml" xmlns:wpg="http://schemas.microsoft.com/office/word/2010/wordprocessingGroup" xmlns:wpi="http://schemas.microsoft.com/office/word/2010/wordprocessingInk" xmlns:wne="http://schemas.microsoft.com/office/word/2006/wordml" xmlns:wps="http://schemas.microsoft.com/office/word/2010/wordprocessingShape" mc:Ignorable="w14 w15 wp14">
+<w:hdr xmlns:wpc="http://schemas.microsoft.com/office/word/2010/wordprocessingCanvas" xmlns:mc="http://schemas.openxmlformats.org/markup-compatibility/2006" xmlns:o="urn:schemas-microsoft-com:office:office" xmlns:r="http://schemas.openxmlformats.org/officeDocument/2006/relationships" xmlns:m="http://schemas.openxmlformats.org/officeDocument/2006/math" xmlns:v="urn:schemas-microsoft-com:vml" xmlns:wp14="http://schemas.microsoft.com/office/word/2010/wordprocessingDrawing" xmlns:wp="http://schemas.openxmlformats.org/drawingml/2006/wordprocessingDrawing" xmlns:w10="urn:schemas-microsoft-com:office:word" xmlns:w="http://schemas.openxmlformats.org/wordprocessingml/2006/main" xmlns:w14="http://schemas.microsoft.com/office/word/2010/wordml" xmlns:w15="http://schemas.microsoft.com/office/word/2012/wordml" xmlns:wpg="http://schemas.microsoft.com/office/word/2010/wordprocessingGroup" xmlns:wpi="http://schemas.microsoft.com/office/word/2010/wordprocessingInk" xmlns:wne="http://schemas.microsoft.com/office/word/2006/wordml" xmlns:wps="http://schemas.microsoft.com/office/word/2010/wordprocessingShape" mc:Ignorable="w14 w15 wp14">
   <w:p>
     <w:pPr>
       <w:pStyle w:val="Header"/>
@@ -2400,7 +2455,7 @@
 </file>
 
 <file path=word/header2.xml><?xml version="1.0" encoding="utf-8"?>
-<w:hdr xmlns:wpc="http://schemas.microsoft.com/office/word/2010/wordprocessingCanvas" xmlns:mo="http://schemas.microsoft.com/office/mac/office/2008/main" xmlns:mc="http://schemas.openxmlformats.org/markup-compatibility/2006" xmlns:mv="urn:schemas-microsoft-com:mac:vml" xmlns:o="urn:schemas-microsoft-com:office:office" xmlns:r="http://schemas.openxmlformats.org/officeDocument/2006/relationships" xmlns:m="http://schemas.openxmlformats.org/officeDocument/2006/math" xmlns:v="urn:schemas-microsoft-com:vml" xmlns:wp14="http://schemas.microsoft.com/office/word/2010/wordprocessingDrawing" xmlns:wp="http://schemas.openxmlformats.org/drawingml/2006/wordprocessingDrawing" xmlns:w10="urn:schemas-microsoft-com:office:word" xmlns:w="http://schemas.openxmlformats.org/wordprocessingml/2006/main" xmlns:w14="http://schemas.microsoft.com/office/word/2010/wordml" xmlns:w15="http://schemas.microsoft.com/office/word/2012/wordml" xmlns:wpg="http://schemas.microsoft.com/office/word/2010/wordprocessingGroup" xmlns:wpi="http://schemas.microsoft.com/office/word/2010/wordprocessingInk" xmlns:wne="http://schemas.microsoft.com/office/word/2006/wordml" xmlns:wps="http://schemas.microsoft.com/office/word/2010/wordprocessingShape" mc:Ignorable="w14 w15 wp14">
+<w:hdr xmlns:wpc="http://schemas.microsoft.com/office/word/2010/wordprocessingCanvas" xmlns:mc="http://schemas.openxmlformats.org/markup-compatibility/2006" xmlns:o="urn:schemas-microsoft-com:office:office" xmlns:r="http://schemas.openxmlformats.org/officeDocument/2006/relationships" xmlns:m="http://schemas.openxmlformats.org/officeDocument/2006/math" xmlns:v="urn:schemas-microsoft-com:vml" xmlns:wp14="http://schemas.microsoft.com/office/word/2010/wordprocessingDrawing" xmlns:wp="http://schemas.openxmlformats.org/drawingml/2006/wordprocessingDrawing" xmlns:w10="urn:schemas-microsoft-com:office:word" xmlns:w="http://schemas.openxmlformats.org/wordprocessingml/2006/main" xmlns:w14="http://schemas.microsoft.com/office/word/2010/wordml" xmlns:w15="http://schemas.microsoft.com/office/word/2012/wordml" xmlns:wpg="http://schemas.microsoft.com/office/word/2010/wordprocessingGroup" xmlns:wpi="http://schemas.microsoft.com/office/word/2010/wordprocessingInk" xmlns:wne="http://schemas.microsoft.com/office/word/2006/wordml" xmlns:wps="http://schemas.microsoft.com/office/word/2010/wordprocessingShape" mc:Ignorable="w14 w15 wp14">
   <w:p>
     <w:pPr>
       <w:pStyle w:val="Header"/>
@@ -2529,7 +2584,7 @@
                                 <w:noProof/>
                                 <w:sz w:val="30"/>
                               </w:rPr>
-                              <w:t>5</w:t>
+                              <w:t>2</w:t>
                             </w:r>
                             <w:r>
                               <w:rPr>
@@ -3001,7 +3056,7 @@
         </mc:Choice>
         <mc:Fallback>
           <w:pict>
-            <v:group w14:anchorId="64F96FE7" id="Group_x0020_369" o:spid="_x0000_s1026" style="position:absolute;margin-left:0;margin-top:0;width:594.75pt;height:147pt;z-index:251671552;mso-position-horizontal:left;mso-position-horizontal-relative:page;mso-position-vertical:top;mso-position-vertical-relative:page;mso-width-relative:margin" coordsize="7553325,1866900" o:gfxdata="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">
+            <v:group w14:anchorId="64F96FE7" id="Group 369" o:spid="_x0000_s1026" style="position:absolute;margin-left:0;margin-top:0;width:594.75pt;height:147pt;z-index:251671552;mso-position-horizontal:left;mso-position-horizontal-relative:page;mso-position-vertical:top;mso-position-vertical-relative:page;mso-width-relative:margin" coordsize="75533,18669" o:gfxdata="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">
               <v:shapetype id="_x0000_t75" coordsize="21600,21600" o:spt="75" o:preferrelative="t" path="m@4@5l@4@11@9@11@9@5xe" filled="f" stroked="f">
                 <v:stroke joinstyle="miter"/>
                 <v:formulas>
@@ -3021,10 +3076,10 @@
                 <v:path o:extrusionok="f" gradientshapeok="t" o:connecttype="rect"/>
                 <o:lock v:ext="edit" aspectratio="t"/>
               </v:shapetype>
-              <v:shape id="Picture_x0020_8" o:spid="_x0000_s1027" type="#_x0000_t75" style="position:absolute;left:114300;top:908150;width:2812329;height:794666;visibility:visible;mso-wrap-style:square" o:gfxdata="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">
+              <v:shape id="Picture 8" o:spid="_x0000_s1027" type="#_x0000_t75" style="position:absolute;left:1143;top:9081;width:28123;height:7947;visibility:visible;mso-wrap-style:square" o:gfxdata="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">
                 <v:imagedata r:id="rId2" o:title=""/>
               </v:shape>
-              <v:rect id="Rectangle_x0020_13" o:spid="_x0000_s1028" style="position:absolute;left:6252297;top:1534469;width:1158153;height:307923;visibility:visible;mso-wrap-style:square;v-text-anchor:top" o:gfxdata="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" filled="f" stroked="f">
+              <v:rect id="Rectangle 13" o:spid="_x0000_s1028" style="position:absolute;left:62522;top:15344;width:11582;height:3079;visibility:visible;mso-wrap-style:square;v-text-anchor:top" o:gfxdata="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" filled="f" stroked="f">
                 <v:textbox inset="0,0,0,0">
                   <w:txbxContent>
                     <w:p>
@@ -3077,7 +3132,7 @@
                           <w:noProof/>
                           <w:sz w:val="30"/>
                         </w:rPr>
-                        <w:t>5</w:t>
+                        <w:t>2</w:t>
                       </w:r>
                       <w:r>
                         <w:rPr>
@@ -3148,27 +3203,27 @@
                   </w:txbxContent>
                 </v:textbox>
               </v:rect>
-              <v:shape id="Shape_x0020_472" o:spid="_x0000_s1029" style="position:absolute;width:1833271;height:178765;visibility:visible;mso-wrap-style:square;v-text-anchor:top" coordsize="1833271,423214" o:gfxdata="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" path="m0,0l1833271,,1833271,423214,,423214,,0e" fillcolor="#ed462e" stroked="f" strokeweight="0">
+              <v:shape id="Shape 472" o:spid="_x0000_s1029" style="position:absolute;width:18332;height:1787;visibility:visible;mso-wrap-style:square;v-text-anchor:top" coordsize="1833271,423214" o:gfxdata="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" path="m,l1833271,r,423214l,423214,,e" fillcolor="#ed462e" stroked="f" strokeweight="0">
                 <v:stroke miterlimit="83231f" joinstyle="miter"/>
                 <v:path arrowok="t" textboxrect="0,0,1833271,423214"/>
               </v:shape>
-              <v:shape id="Shape_x0020_473" o:spid="_x0000_s1030" style="position:absolute;left:1833271;width:1923707;height:178765;visibility:visible;mso-wrap-style:square;v-text-anchor:top" coordsize="1923707,423214" o:gfxdata="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" path="m0,0l1923707,,1923707,423214,,423214,,0e" fillcolor="#2c9cfb" stroked="f" strokeweight="0">
+              <v:shape id="Shape 473" o:spid="_x0000_s1030" style="position:absolute;left:18332;width:19237;height:1787;visibility:visible;mso-wrap-style:square;v-text-anchor:top" coordsize="1923707,423214" o:gfxdata="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" path="m,l1923707,r,423214l,423214,,e" fillcolor="#2c9cfb" stroked="f" strokeweight="0">
                 <v:stroke miterlimit="83231f" joinstyle="miter"/>
                 <v:path arrowok="t" textboxrect="0,0,1923707,423214"/>
               </v:shape>
-              <v:shape id="Shape_x0020_474" o:spid="_x0000_s1031" style="position:absolute;left:3756977;width:1923707;height:178765;visibility:visible;mso-wrap-style:square;v-text-anchor:top" coordsize="1923707,423214" o:gfxdata="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" path="m0,0l1923707,,1923707,423214,,423214,,0e" fillcolor="#fbcc33" stroked="f" strokeweight="0">
+              <v:shape id="Shape 474" o:spid="_x0000_s1031" style="position:absolute;left:37569;width:19237;height:1787;visibility:visible;mso-wrap-style:square;v-text-anchor:top" coordsize="1923707,423214" o:gfxdata="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" path="m,l1923707,r,423214l,423214,,e" fillcolor="#fbcc33" stroked="f" strokeweight="0">
                 <v:stroke miterlimit="83231f" joinstyle="miter"/>
                 <v:path arrowok="t" textboxrect="0,0,1923707,423214"/>
               </v:shape>
-              <v:shape id="Shape_x0020_475" o:spid="_x0000_s1032" style="position:absolute;left:5680672;width:1872653;height:178765;visibility:visible;mso-wrap-style:square;v-text-anchor:top" coordsize="1798569,423214" o:gfxdata="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" path="m0,0l1798569,,1798569,423214,,423214,,0e" fillcolor="#2e7ac7" stroked="f" strokeweight="0">
+              <v:shape id="Shape 475" o:spid="_x0000_s1032" style="position:absolute;left:56806;width:18727;height:1787;visibility:visible;mso-wrap-style:square;v-text-anchor:top" coordsize="1798569,423214" o:gfxdata="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" path="m,l1798569,r,423214l,423214,,e" fillcolor="#2e7ac7" stroked="f" strokeweight="0">
                 <v:stroke miterlimit="83231f" joinstyle="miter"/>
                 <v:path arrowok="t" textboxrect="0,0,1798569,423214"/>
               </v:shape>
-              <v:shape id="Shape_x0020_476" o:spid="_x0000_s1033" style="position:absolute;top:178803;width:7543800;height:612280;visibility:visible;mso-wrap-style:square;v-text-anchor:top" coordsize="7479241,612280" o:gfxdata="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" path="m0,0l7479241,,7479241,612280,,612280,,0e" fillcolor="black [3213]" stroked="f" strokeweight="0">
+              <v:shape id="Shape 476" o:spid="_x0000_s1033" style="position:absolute;top:1788;width:75438;height:6122;visibility:visible;mso-wrap-style:square;v-text-anchor:top" coordsize="7479241,612280" o:gfxdata="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" path="m,l7479241,r,612280l,612280,,e" fillcolor="black [3213]" stroked="f" strokeweight="0">
                 <v:stroke miterlimit="83231f" joinstyle="miter"/>
                 <v:path arrowok="t" textboxrect="0,0,7479241,612280"/>
               </v:shape>
-              <v:rect id="Rectangle_x0020_305" o:spid="_x0000_s1034" style="position:absolute;left:114300;top:250718;width:7353299;height:574789;visibility:visible;mso-wrap-style:square;v-text-anchor:top" o:gfxdata="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" filled="f" stroked="f">
+              <v:rect id="Rectangle 305" o:spid="_x0000_s1034" style="position:absolute;left:1143;top:2507;width:73532;height:5748;visibility:visible;mso-wrap-style:square;v-text-anchor:top" o:gfxdata="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" filled="f" stroked="f">
                 <v:textbox inset="0,0,0,0">
                   <w:txbxContent>
                     <w:sdt>
@@ -3208,7 +3263,7 @@
                   </w:txbxContent>
                 </v:textbox>
               </v:rect>
-              <v:shape id="Shape_x0020_477" o:spid="_x0000_s1035" style="position:absolute;left:114300;top:1821181;width:7353299;height:45719;visibility:visible;mso-wrap-style:square;v-text-anchor:top" coordsize="6303912,24905" o:gfxdata="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" path="m0,0l6303912,,6303912,24905,,24905,,0e" fillcolor="black [3213]" stroked="f" strokeweight="0">
+              <v:shape id="Shape 477" o:spid="_x0000_s1035" style="position:absolute;left:1143;top:18211;width:73532;height:458;visibility:visible;mso-wrap-style:square;v-text-anchor:top" coordsize="6303912,24905" o:gfxdata="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" path="m,l6303912,r,24905l,24905,,e" fillcolor="black [3213]" stroked="f" strokeweight="0">
                 <v:stroke miterlimit="83231f" joinstyle="miter"/>
                 <v:path arrowok="t" textboxrect="0,0,6303912,24905"/>
               </v:shape>
@@ -3281,7 +3336,7 @@
             </wp:anchor>
           </w:drawing>
         </mc:Choice>
-        <mc:Fallback>
+        <mc:Fallback xmlns:mv="urn:schemas-microsoft-com:mac:vml" xmlns:mo="http://schemas.microsoft.com/office/mac/office/2008/main">
           <w:pict>
             <v:rect w14:anchorId="4AEDD755" id="Rectangle_x0020_21" o:spid="_x0000_s1036" style="position:absolute;margin-left:283.25pt;margin-top:30.2pt;width:228.65pt;height:25.85pt;z-index:251673600;visibility:visible;mso-wrap-style:square;mso-width-percent:0;mso-wrap-distance-left:9pt;mso-wrap-distance-top:0;mso-wrap-distance-right:9pt;mso-wrap-distance-bottom:0;mso-position-horizontal:absolute;mso-position-horizontal-relative:text;mso-position-vertical:absolute;mso-position-vertical-relative:text;mso-width-percent:0;mso-width-relative:margin;v-text-anchor:top" o:gfxdata="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" filled="f" stroked="f">
               <v:textbox inset="0,0,0,0">
@@ -3370,25 +3425,7 @@
                                   <w:b w:val="0"/>
                                   <w:lang w:val="en-US"/>
                                 </w:rPr>
-                                <w:t xml:space="preserve">Tic </w:t>
-                              </w:r>
-                              <w:proofErr w:type="spellStart"/>
-                              <w:r>
-                                <w:rPr>
-                                  <w:rStyle w:val="SushiHeaderTextChar"/>
-                                  <w:b w:val="0"/>
-                                  <w:lang w:val="en-US"/>
-                                </w:rPr>
-                                <w:t>Tac</w:t>
-                              </w:r>
-                              <w:proofErr w:type="spellEnd"/>
-                              <w:r>
-                                <w:rPr>
-                                  <w:rStyle w:val="SushiHeaderTextChar"/>
-                                  <w:b w:val="0"/>
-                                  <w:lang w:val="en-US"/>
-                                </w:rPr>
-                                <w:t xml:space="preserve"> Toe Game</w:t>
+                                <w:t>Tic Tac Toe Game</w:t>
                               </w:r>
                             </w:sdtContent>
                           </w:sdt>
@@ -3412,7 +3449,7 @@
             </wp:anchor>
           </w:drawing>
         </mc:Choice>
-        <mc:Fallback>
+        <mc:Fallback xmlns:mv="urn:schemas-microsoft-com:mac:vml" xmlns:mo="http://schemas.microsoft.com/office/mac/office/2008/main">
           <w:pict>
             <v:rect w14:anchorId="15C62ACB" id="Rectangle_x0020_6" o:spid="_x0000_s1037" style="position:absolute;margin-left:201.55pt;margin-top:56.15pt;width:308.95pt;height:25.85pt;z-index:251672576;visibility:visible;mso-wrap-style:square;mso-width-percent:0;mso-wrap-distance-left:9pt;mso-wrap-distance-top:0;mso-wrap-distance-right:9pt;mso-wrap-distance-bottom:0;mso-position-horizontal:absolute;mso-position-horizontal-relative:text;mso-position-vertical:absolute;mso-position-vertical-relative:text;mso-width-percent:0;mso-width-relative:margin;v-text-anchor:top" o:gfxdata="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" filled="f" stroked="f">
               <v:textbox inset="0,0,0,0">
@@ -3485,7 +3522,7 @@
 </file>
 
 <file path=word/header3.xml><?xml version="1.0" encoding="utf-8"?>
-<w:hdr xmlns:wpc="http://schemas.microsoft.com/office/word/2010/wordprocessingCanvas" xmlns:mo="http://schemas.microsoft.com/office/mac/office/2008/main" xmlns:mc="http://schemas.openxmlformats.org/markup-compatibility/2006" xmlns:mv="urn:schemas-microsoft-com:mac:vml" xmlns:o="urn:schemas-microsoft-com:office:office" xmlns:r="http://schemas.openxmlformats.org/officeDocument/2006/relationships" xmlns:m="http://schemas.openxmlformats.org/officeDocument/2006/math" xmlns:v="urn:schemas-microsoft-com:vml" xmlns:wp14="http://schemas.microsoft.com/office/word/2010/wordprocessingDrawing" xmlns:wp="http://schemas.openxmlformats.org/drawingml/2006/wordprocessingDrawing" xmlns:w10="urn:schemas-microsoft-com:office:word" xmlns:w="http://schemas.openxmlformats.org/wordprocessingml/2006/main" xmlns:w14="http://schemas.microsoft.com/office/word/2010/wordml" xmlns:w15="http://schemas.microsoft.com/office/word/2012/wordml" xmlns:wpg="http://schemas.microsoft.com/office/word/2010/wordprocessingGroup" xmlns:wpi="http://schemas.microsoft.com/office/word/2010/wordprocessingInk" xmlns:wne="http://schemas.microsoft.com/office/word/2006/wordml" xmlns:wps="http://schemas.microsoft.com/office/word/2010/wordprocessingShape" mc:Ignorable="w14 w15 wp14">
+<w:hdr xmlns:wpc="http://schemas.microsoft.com/office/word/2010/wordprocessingCanvas" xmlns:mc="http://schemas.openxmlformats.org/markup-compatibility/2006" xmlns:o="urn:schemas-microsoft-com:office:office" xmlns:r="http://schemas.openxmlformats.org/officeDocument/2006/relationships" xmlns:m="http://schemas.openxmlformats.org/officeDocument/2006/math" xmlns:v="urn:schemas-microsoft-com:vml" xmlns:wp14="http://schemas.microsoft.com/office/word/2010/wordprocessingDrawing" xmlns:wp="http://schemas.openxmlformats.org/drawingml/2006/wordprocessingDrawing" xmlns:w10="urn:schemas-microsoft-com:office:word" xmlns:w="http://schemas.openxmlformats.org/wordprocessingml/2006/main" xmlns:w14="http://schemas.microsoft.com/office/word/2010/wordml" xmlns:w15="http://schemas.microsoft.com/office/word/2012/wordml" xmlns:wpg="http://schemas.microsoft.com/office/word/2010/wordprocessingGroup" xmlns:wpi="http://schemas.microsoft.com/office/word/2010/wordprocessingInk" xmlns:wne="http://schemas.microsoft.com/office/word/2006/wordml" xmlns:wps="http://schemas.microsoft.com/office/word/2010/wordprocessingShape" mc:Ignorable="w14 w15 wp14">
   <w:p>
     <w:pPr>
       <w:pStyle w:val="Header"/>
@@ -3495,8 +3532,8 @@
 </file>
 
 <file path=word/numbering.xml><?xml version="1.0" encoding="utf-8"?>
-<w:numbering xmlns:wpc="http://schemas.microsoft.com/office/word/2010/wordprocessingCanvas" xmlns:mo="http://schemas.microsoft.com/office/mac/office/2008/main" xmlns:mc="http://schemas.openxmlformats.org/markup-compatibility/2006" xmlns:mv="urn:schemas-microsoft-com:mac:vml" xmlns:o="urn:schemas-microsoft-com:office:office" xmlns:r="http://schemas.openxmlformats.org/officeDocument/2006/relationships" xmlns:m="http://schemas.openxmlformats.org/officeDocument/2006/math" xmlns:v="urn:schemas-microsoft-com:vml" xmlns:wp14="http://schemas.microsoft.com/office/word/2010/wordprocessingDrawing" xmlns:wp="http://schemas.openxmlformats.org/drawingml/2006/wordprocessingDrawing" xmlns:w10="urn:schemas-microsoft-com:office:word" xmlns:w="http://schemas.openxmlformats.org/wordprocessingml/2006/main" xmlns:w14="http://schemas.microsoft.com/office/word/2010/wordml" xmlns:w15="http://schemas.microsoft.com/office/word/2012/wordml" xmlns:wpg="http://schemas.microsoft.com/office/word/2010/wordprocessingGroup" xmlns:wpi="http://schemas.microsoft.com/office/word/2010/wordprocessingInk" xmlns:wne="http://schemas.microsoft.com/office/word/2006/wordml" xmlns:wps="http://schemas.microsoft.com/office/word/2010/wordprocessingShape" mc:Ignorable="w14 w15 wp14">
-  <w:abstractNum w:abstractNumId="0">
+<w:numbering xmlns:wpc="http://schemas.microsoft.com/office/word/2010/wordprocessingCanvas" xmlns:mc="http://schemas.openxmlformats.org/markup-compatibility/2006" xmlns:o="urn:schemas-microsoft-com:office:office" xmlns:r="http://schemas.openxmlformats.org/officeDocument/2006/relationships" xmlns:m="http://schemas.openxmlformats.org/officeDocument/2006/math" xmlns:v="urn:schemas-microsoft-com:vml" xmlns:wp14="http://schemas.microsoft.com/office/word/2010/wordprocessingDrawing" xmlns:wp="http://schemas.openxmlformats.org/drawingml/2006/wordprocessingDrawing" xmlns:w10="urn:schemas-microsoft-com:office:word" xmlns:w="http://schemas.openxmlformats.org/wordprocessingml/2006/main" xmlns:w14="http://schemas.microsoft.com/office/word/2010/wordml" xmlns:w15="http://schemas.microsoft.com/office/word/2012/wordml" xmlns:wpg="http://schemas.microsoft.com/office/word/2010/wordprocessingGroup" xmlns:wpi="http://schemas.microsoft.com/office/word/2010/wordprocessingInk" xmlns:wne="http://schemas.microsoft.com/office/word/2006/wordml" xmlns:wps="http://schemas.microsoft.com/office/word/2010/wordprocessingShape" mc:Ignorable="w14 w15 wp14">
+  <w:abstractNum w:abstractNumId="0" w15:restartNumberingAfterBreak="0">
     <w:nsid w:val="2DEB556A"/>
     <w:multiLevelType w:val="hybridMultilevel"/>
     <w:tmpl w:val="352A02A0"/>
@@ -3609,7 +3646,7 @@
       </w:rPr>
     </w:lvl>
   </w:abstractNum>
-  <w:abstractNum w:abstractNumId="1">
+  <w:abstractNum w:abstractNumId="1" w15:restartNumberingAfterBreak="0">
     <w:nsid w:val="43EC7874"/>
     <w:multiLevelType w:val="hybridMultilevel"/>
     <w:tmpl w:val="9F2A761C"/>
@@ -3722,7 +3759,7 @@
       </w:rPr>
     </w:lvl>
   </w:abstractNum>
-  <w:abstractNum w:abstractNumId="2">
+  <w:abstractNum w:abstractNumId="2" w15:restartNumberingAfterBreak="0">
     <w:nsid w:val="566A5E5F"/>
     <w:multiLevelType w:val="hybridMultilevel"/>
     <w:tmpl w:val="74D219BC"/>
@@ -3835,7 +3872,7 @@
       </w:rPr>
     </w:lvl>
   </w:abstractNum>
-  <w:abstractNum w:abstractNumId="3">
+  <w:abstractNum w:abstractNumId="3" w15:restartNumberingAfterBreak="0">
     <w:nsid w:val="64E73E36"/>
     <w:multiLevelType w:val="hybridMultilevel"/>
     <w:tmpl w:val="C1E60662"/>
@@ -3948,7 +3985,7 @@
       </w:rPr>
     </w:lvl>
   </w:abstractNum>
-  <w:abstractNum w:abstractNumId="4">
+  <w:abstractNum w:abstractNumId="4" w15:restartNumberingAfterBreak="0">
     <w:nsid w:val="75FF1262"/>
     <w:multiLevelType w:val="hybridMultilevel"/>
     <w:tmpl w:val="F00A7494"/>
@@ -4061,7 +4098,7 @@
       </w:rPr>
     </w:lvl>
   </w:abstractNum>
-  <w:abstractNum w:abstractNumId="5">
+  <w:abstractNum w:abstractNumId="5" w15:restartNumberingAfterBreak="0">
     <w:nsid w:val="7CD11E9B"/>
     <w:multiLevelType w:val="hybridMultilevel"/>
     <w:tmpl w:val="B2D0882C"/>
@@ -4212,7 +4249,7 @@
       </w:pPr>
     </w:pPrDefault>
   </w:docDefaults>
-  <w:latentStyles w:defLockedState="0" w:defUIPriority="99" w:defSemiHidden="0" w:defUnhideWhenUsed="0" w:defQFormat="0" w:count="380">
+  <w:latentStyles w:defLockedState="0" w:defUIPriority="99" w:defSemiHidden="0" w:defUnhideWhenUsed="0" w:defQFormat="0" w:count="371">
     <w:lsdException w:name="Normal" w:uiPriority="0" w:qFormat="1"/>
     <w:lsdException w:name="heading 1" w:uiPriority="9" w:qFormat="1"/>
     <w:lsdException w:name="heading 2" w:semiHidden="1" w:uiPriority="9" w:unhideWhenUsed="1" w:qFormat="1"/>
@@ -4645,7 +4682,6 @@
   <w:style w:type="character" w:default="1" w:styleId="DefaultParagraphFont">
     <w:name w:val="Default Paragraph Font"/>
     <w:uiPriority w:val="1"/>
-    <w:semiHidden/>
     <w:unhideWhenUsed/>
   </w:style>
   <w:style w:type="table" w:default="1" w:styleId="TableNormal">
@@ -5284,7 +5320,7 @@
 </file>
 
 <file path=customXml/itemProps1.xml><?xml version="1.0" encoding="utf-8"?>
-<ds:datastoreItem xmlns:ds="http://schemas.openxmlformats.org/officeDocument/2006/customXml" ds:itemID="{E008C9F9-8084-6846-AC57-F8ED73FCF9EB}">
+<ds:datastoreItem xmlns:ds="http://schemas.openxmlformats.org/officeDocument/2006/customXml" ds:itemID="{957BACE4-653B-4327-A56E-286337166088}">
   <ds:schemaRefs>
     <ds:schemaRef ds:uri="http://schemas.openxmlformats.org/officeDocument/2006/bibliography"/>
   </ds:schemaRefs>

</xml_diff>